<commit_message>
Visibile faces rendering not working properly
</commit_message>
<xml_diff>
--- a/docs/workflow.docx
+++ b/docs/workflow.docx
@@ -2057,27 +2057,7 @@
           <w:szCs w:val="24"/>
           <w:lang w:val="en-IN" w:eastAsia="en-IN"/>
         </w:rPr>
-        <w:t xml:space="preserve">. In other words, if two adjacent vertices in the volume </w:t>
-      </w:r>
-      <w:proofErr w:type="gramStart"/>
-      <w:r>
-        <w:rPr>
-          <w:rFonts w:ascii="Times New Roman" w:eastAsia="Times New Roman" w:hAnsi="Times New Roman" w:cs="Times New Roman"/>
-          <w:sz w:val="24"/>
-          <w:szCs w:val="24"/>
-          <w:lang w:val="en-IN" w:eastAsia="en-IN"/>
-        </w:rPr>
-        <w:t>have to</w:t>
-      </w:r>
-      <w:proofErr w:type="gramEnd"/>
-      <w:r>
-        <w:rPr>
-          <w:rFonts w:ascii="Times New Roman" w:eastAsia="Times New Roman" w:hAnsi="Times New Roman" w:cs="Times New Roman"/>
-          <w:sz w:val="24"/>
-          <w:szCs w:val="24"/>
-          <w:lang w:val="en-IN" w:eastAsia="en-IN"/>
-        </w:rPr>
-        <w:t xml:space="preserve"> “split apart” and go different ways around a protrusion of the object, that indicates a problematic undercut. The paper formalizes this by considering the loop formed by: the edge between the two interior vertices, their two shortest path routes out to the boundary, and the path along the boundary between those two exit </w:t>
+        <w:t xml:space="preserve">. In other words, if two adjacent vertices in the volume have to “split apart” and go different ways around a protrusion of the object, that indicates a problematic undercut. The paper formalizes this by considering the loop formed by: the edge between the two interior vertices, their two shortest path routes out to the boundary, and the path along the boundary between those two exit </w:t>
       </w:r>
       <w:proofErr w:type="spellStart"/>
       <w:r>
@@ -2529,27 +2509,7 @@
           <w:szCs w:val="24"/>
           <w:lang w:val="en-IN" w:eastAsia="en-IN"/>
         </w:rPr>
-        <w:t xml:space="preserve"> outer edge</w:t>
-      </w:r>
-      <w:proofErr w:type="gramStart"/>
-      <w:r>
-        <w:rPr>
-          <w:rFonts w:ascii="Times New Roman" w:eastAsia="Times New Roman" w:hAnsi="Times New Roman" w:cs="Times New Roman"/>
-          <w:sz w:val="24"/>
-          <w:szCs w:val="24"/>
-          <w:lang w:val="en-IN" w:eastAsia="en-IN"/>
-        </w:rPr>
-        <w:t>), and</w:t>
-      </w:r>
-      <w:proofErr w:type="gramEnd"/>
-      <w:r>
-        <w:rPr>
-          <w:rFonts w:ascii="Times New Roman" w:eastAsia="Times New Roman" w:hAnsi="Times New Roman" w:cs="Times New Roman"/>
-          <w:sz w:val="24"/>
-          <w:szCs w:val="24"/>
-          <w:lang w:val="en-IN" w:eastAsia="en-IN"/>
-        </w:rPr>
-        <w:t xml:space="preserve"> can have internal non-manifold junctions where membranes connect. Ensuring topological consistency here is critical – the result is essentially the blueprint of the silicone’s internal seams.</w:t>
+        <w:t xml:space="preserve"> outer edge), and can have internal non-manifold junctions where membranes connect. Ensuring topological consistency here is critical – the result is essentially the blueprint of the silicone’s internal seams.</w:t>
       </w:r>
     </w:p>
     <w:p>
@@ -4128,27 +4088,7 @@
           <w:szCs w:val="24"/>
           <w:lang w:val="en-IN" w:eastAsia="en-IN"/>
         </w:rPr>
-        <w:t xml:space="preserve"> </w:t>
-      </w:r>
-      <w:proofErr w:type="gramStart"/>
-      <w:r>
-        <w:rPr>
-          <w:rFonts w:ascii="Times New Roman" w:eastAsia="Times New Roman" w:hAnsi="Times New Roman" w:cs="Times New Roman"/>
-          <w:sz w:val="24"/>
-          <w:szCs w:val="24"/>
-          <w:lang w:val="en-IN" w:eastAsia="en-IN"/>
-        </w:rPr>
-        <w:t>in particular provides</w:t>
-      </w:r>
-      <w:proofErr w:type="gramEnd"/>
-      <w:r>
-        <w:rPr>
-          <w:rFonts w:ascii="Times New Roman" w:eastAsia="Times New Roman" w:hAnsi="Times New Roman" w:cs="Times New Roman"/>
-          <w:sz w:val="24"/>
-          <w:szCs w:val="24"/>
-          <w:lang w:val="en-IN" w:eastAsia="en-IN"/>
-        </w:rPr>
-        <w:t xml:space="preserve"> wrappers to </w:t>
+        <w:t xml:space="preserve"> in particular provides wrappers to </w:t>
       </w:r>
       <w:proofErr w:type="spellStart"/>
       <w:r>
@@ -4211,7 +4151,6 @@
         <w:t xml:space="preserve"> code might be wrapped in </w:t>
       </w:r>
       <w:proofErr w:type="spellStart"/>
-      <w:proofErr w:type="gramStart"/>
       <w:r>
         <w:rPr>
           <w:rFonts w:ascii="Times New Roman" w:eastAsia="Times New Roman" w:hAnsi="Times New Roman" w:cs="Times New Roman"/>
@@ -4222,7 +4161,6 @@
         <w:t>PyMesh</w:t>
       </w:r>
       <w:proofErr w:type="spellEnd"/>
-      <w:proofErr w:type="gramEnd"/>
       <w:r>
         <w:rPr>
           <w:rFonts w:ascii="Times New Roman" w:eastAsia="Times New Roman" w:hAnsi="Times New Roman" w:cs="Times New Roman"/>
@@ -4557,7 +4495,6 @@
         <w:t xml:space="preserve">). Python’s </w:t>
       </w:r>
       <w:proofErr w:type="spellStart"/>
-      <w:proofErr w:type="gramStart"/>
       <w:r>
         <w:rPr>
           <w:rFonts w:ascii="Courier New" w:eastAsia="Times New Roman" w:hAnsi="Courier New" w:cs="Courier New"/>
@@ -4568,7 +4505,6 @@
         <w:t>scipy.ndimage</w:t>
       </w:r>
       <w:proofErr w:type="spellEnd"/>
-      <w:proofErr w:type="gramEnd"/>
       <w:r>
         <w:rPr>
           <w:rFonts w:ascii="Times New Roman" w:eastAsia="Times New Roman" w:hAnsi="Times New Roman" w:cs="Times New Roman"/>
@@ -4579,7 +4515,6 @@
         <w:t xml:space="preserve"> or </w:t>
       </w:r>
       <w:proofErr w:type="spellStart"/>
-      <w:proofErr w:type="gramStart"/>
       <w:r>
         <w:rPr>
           <w:rFonts w:ascii="Courier New" w:eastAsia="Times New Roman" w:hAnsi="Courier New" w:cs="Courier New"/>
@@ -4590,7 +4525,6 @@
         <w:t>skimage.morphology</w:t>
       </w:r>
       <w:proofErr w:type="spellEnd"/>
-      <w:proofErr w:type="gramEnd"/>
       <w:r>
         <w:rPr>
           <w:rFonts w:ascii="Times New Roman" w:eastAsia="Times New Roman" w:hAnsi="Times New Roman" w:cs="Times New Roman"/>
@@ -5596,27 +5530,7 @@
           <w:szCs w:val="24"/>
           <w:lang w:val="en-IN" w:eastAsia="en-IN"/>
         </w:rPr>
-        <w:t xml:space="preserve"> (though those might need compilation). For creating the </w:t>
-      </w:r>
-      <w:proofErr w:type="gramStart"/>
-      <w:r>
-        <w:rPr>
-          <w:rFonts w:ascii="Times New Roman" w:eastAsia="Times New Roman" w:hAnsi="Times New Roman" w:cs="Times New Roman"/>
-          <w:sz w:val="24"/>
-          <w:szCs w:val="24"/>
-          <w:lang w:val="en-IN" w:eastAsia="en-IN"/>
-        </w:rPr>
-        <w:t>hard shell</w:t>
-      </w:r>
-      <w:proofErr w:type="gramEnd"/>
-      <w:r>
-        <w:rPr>
-          <w:rFonts w:ascii="Times New Roman" w:eastAsia="Times New Roman" w:hAnsi="Times New Roman" w:cs="Times New Roman"/>
-          <w:sz w:val="24"/>
-          <w:szCs w:val="24"/>
-          <w:lang w:val="en-IN" w:eastAsia="en-IN"/>
-        </w:rPr>
-        <w:t xml:space="preserve"> prism and subtracting the </w:t>
+        <w:t xml:space="preserve"> (though those might need compilation). For creating the hard shell prism and subtracting the </w:t>
       </w:r>
       <w:proofErr w:type="spellStart"/>
       <w:r>
@@ -5681,7 +5595,6 @@
         <w:t xml:space="preserve"> the shell and silicone volume and subtract volumes on a grid (which is robust to numerical issues), then convert back to mesh. The interface surface design (inflated convex hull or offset) can also be done by taking the object’s convex hull (via </w:t>
       </w:r>
       <w:proofErr w:type="spellStart"/>
-      <w:proofErr w:type="gramStart"/>
       <w:r>
         <w:rPr>
           <w:rFonts w:ascii="Times New Roman" w:eastAsia="Times New Roman" w:hAnsi="Times New Roman" w:cs="Times New Roman"/>
@@ -5691,19 +5604,7 @@
           <w:szCs w:val="24"/>
           <w:lang w:val="en-IN" w:eastAsia="en-IN"/>
         </w:rPr>
-        <w:t>scipy.spatial</w:t>
-      </w:r>
-      <w:proofErr w:type="gramEnd"/>
-      <w:r>
-        <w:rPr>
-          <w:rFonts w:ascii="Times New Roman" w:eastAsia="Times New Roman" w:hAnsi="Times New Roman" w:cs="Times New Roman"/>
-          <w:b/>
-          <w:bCs/>
-          <w:sz w:val="24"/>
-          <w:szCs w:val="24"/>
-          <w:lang w:val="en-IN" w:eastAsia="en-IN"/>
-        </w:rPr>
-        <w:t>.ConvexHull</w:t>
+        <w:t>scipy.spatial.ConvexHull</w:t>
       </w:r>
       <w:proofErr w:type="spellEnd"/>
       <w:r>
@@ -5852,47 +5753,7 @@
           <w:szCs w:val="24"/>
           <w:lang w:val="en-IN" w:eastAsia="en-IN"/>
         </w:rPr>
-        <w:t xml:space="preserve">, you can mark boundary vertices and only smooth the </w:t>
-      </w:r>
-      <w:proofErr w:type="gramStart"/>
-      <w:r>
-        <w:rPr>
-          <w:rFonts w:ascii="Times New Roman" w:eastAsia="Times New Roman" w:hAnsi="Times New Roman" w:cs="Times New Roman"/>
-          <w:sz w:val="24"/>
-          <w:szCs w:val="24"/>
-          <w:lang w:val="en-IN" w:eastAsia="en-IN"/>
-        </w:rPr>
-        <w:t>rest, or</w:t>
-      </w:r>
-      <w:proofErr w:type="gramEnd"/>
-      <w:r>
-        <w:rPr>
-          <w:rFonts w:ascii="Times New Roman" w:eastAsia="Times New Roman" w:hAnsi="Times New Roman" w:cs="Times New Roman"/>
-          <w:sz w:val="24"/>
-          <w:szCs w:val="24"/>
-          <w:lang w:val="en-IN" w:eastAsia="en-IN"/>
-        </w:rPr>
-        <w:t xml:space="preserve"> adjust the algorithm to re-project boundary ones after smoothing. Another approach is to treat the cut surface as an implicit function and use a smoothing filter in the volumetric domain (but that’s overkill here). Given the need to preserve exact contact with the object, a practical approach </w:t>
-      </w:r>
-      <w:proofErr w:type="gramStart"/>
-      <w:r>
-        <w:rPr>
-          <w:rFonts w:ascii="Times New Roman" w:eastAsia="Times New Roman" w:hAnsi="Times New Roman" w:cs="Times New Roman"/>
-          <w:sz w:val="24"/>
-          <w:szCs w:val="24"/>
-          <w:lang w:val="en-IN" w:eastAsia="en-IN"/>
-        </w:rPr>
-        <w:t>is:</w:t>
-      </w:r>
-      <w:proofErr w:type="gramEnd"/>
-      <w:r>
-        <w:rPr>
-          <w:rFonts w:ascii="Times New Roman" w:eastAsia="Times New Roman" w:hAnsi="Times New Roman" w:cs="Times New Roman"/>
-          <w:sz w:val="24"/>
-          <w:szCs w:val="24"/>
-          <w:lang w:val="en-IN" w:eastAsia="en-IN"/>
-        </w:rPr>
-        <w:t xml:space="preserve"> identify vertices on $M$ and ∂H by proximity and pin them; smooth internal vertices; then push any that drifted on boundaries back to the original boundary.</w:t>
+        <w:t>, you can mark boundary vertices and only smooth the rest, or adjust the algorithm to re-project boundary ones after smoothing. Another approach is to treat the cut surface as an implicit function and use a smoothing filter in the volumetric domain (but that’s overkill here). Given the need to preserve exact contact with the object, a practical approach is: identify vertices on $M$ and ∂H by proximity and pin them; smooth internal vertices; then push any that drifted on boundaries back to the original boundary.</w:t>
       </w:r>
     </w:p>
     <w:p>
@@ -6037,27 +5898,7 @@
           <w:szCs w:val="24"/>
           <w:lang w:val="en-IN" w:eastAsia="en-IN"/>
         </w:rPr>
-        <w:t xml:space="preserve"> for one half is the negative volume of the silicone (including membranes) within the </w:t>
-      </w:r>
-      <w:proofErr w:type="gramStart"/>
-      <w:r>
-        <w:rPr>
-          <w:rFonts w:ascii="Times New Roman" w:eastAsia="Times New Roman" w:hAnsi="Times New Roman" w:cs="Times New Roman"/>
-          <w:sz w:val="24"/>
-          <w:szCs w:val="24"/>
-          <w:lang w:val="en-IN" w:eastAsia="en-IN"/>
-        </w:rPr>
-        <w:t>hard shell</w:t>
-      </w:r>
-      <w:proofErr w:type="gramEnd"/>
-      <w:r>
-        <w:rPr>
-          <w:rFonts w:ascii="Times New Roman" w:eastAsia="Times New Roman" w:hAnsi="Times New Roman" w:cs="Times New Roman"/>
-          <w:sz w:val="24"/>
-          <w:szCs w:val="24"/>
-          <w:lang w:val="en-IN" w:eastAsia="en-IN"/>
-        </w:rPr>
-        <w:t xml:space="preserve"> piece. This likely requires computing a mesh for the silicone volume (object plus internal cut surfaces) and subtracting it from a solid block that fits into the shell half. Tools like </w:t>
+        <w:t xml:space="preserve"> for one half is the negative volume of the silicone (including membranes) within the hard shell piece. This likely requires computing a mesh for the silicone volume (object plus internal cut surfaces) and subtracting it from a solid block that fits into the shell half. Tools like </w:t>
       </w:r>
       <w:r>
         <w:rPr>
@@ -6834,25 +6675,14 @@
         <w:t xml:space="preserve"> Use </w:t>
       </w:r>
       <w:proofErr w:type="spellStart"/>
-      <w:proofErr w:type="gramStart"/>
-      <w:r>
-        <w:rPr>
-          <w:rFonts w:ascii="Courier New" w:eastAsia="Times New Roman" w:hAnsi="Courier New" w:cs="Courier New"/>
-          <w:sz w:val="20"/>
-          <w:szCs w:val="20"/>
-          <w:lang w:val="en-IN" w:eastAsia="en-IN"/>
-        </w:rPr>
-        <w:t>scipy.spatial</w:t>
-      </w:r>
-      <w:proofErr w:type="gramEnd"/>
-      <w:r>
-        <w:rPr>
-          <w:rFonts w:ascii="Courier New" w:eastAsia="Times New Roman" w:hAnsi="Courier New" w:cs="Courier New"/>
-          <w:sz w:val="20"/>
-          <w:szCs w:val="20"/>
-          <w:lang w:val="en-IN" w:eastAsia="en-IN"/>
-        </w:rPr>
-        <w:t>.ConvexHull</w:t>
+      <w:r>
+        <w:rPr>
+          <w:rFonts w:ascii="Courier New" w:eastAsia="Times New Roman" w:hAnsi="Courier New" w:cs="Courier New"/>
+          <w:sz w:val="20"/>
+          <w:szCs w:val="20"/>
+          <w:lang w:val="en-IN" w:eastAsia="en-IN"/>
+        </w:rPr>
+        <w:t>scipy.spatial.ConvexHull</w:t>
       </w:r>
       <w:proofErr w:type="spellEnd"/>
       <w:r>
@@ -7410,7 +7240,6 @@
         <w:t>(</w:t>
       </w:r>
       <w:proofErr w:type="spellStart"/>
-      <w:proofErr w:type="gramStart"/>
       <w:r>
         <w:rPr>
           <w:rFonts w:ascii="Courier New" w:eastAsia="Times New Roman" w:hAnsi="Courier New" w:cs="Courier New"/>
@@ -7421,7 +7250,6 @@
         <w:t>mesh.vertices</w:t>
       </w:r>
       <w:proofErr w:type="spellEnd"/>
-      <w:proofErr w:type="gramEnd"/>
       <w:r>
         <w:rPr>
           <w:rFonts w:ascii="Courier New" w:eastAsia="Times New Roman" w:hAnsi="Courier New" w:cs="Courier New"/>
@@ -7488,17 +7316,7 @@
           <w:szCs w:val="20"/>
           <w:lang w:val="en-IN" w:eastAsia="en-IN"/>
         </w:rPr>
-        <w:t>offset_</w:t>
-      </w:r>
-      <w:proofErr w:type="gramStart"/>
-      <w:r>
-        <w:rPr>
-          <w:rFonts w:ascii="Courier New" w:eastAsia="Times New Roman" w:hAnsi="Courier New" w:cs="Courier New"/>
-          <w:sz w:val="20"/>
-          <w:szCs w:val="20"/>
-          <w:lang w:val="en-IN" w:eastAsia="en-IN"/>
-        </w:rPr>
-        <w:t>surface</w:t>
+        <w:t>offset_surface</w:t>
       </w:r>
       <w:proofErr w:type="spellEnd"/>
       <w:r>
@@ -7511,7 +7329,6 @@
         <w:t>(</w:t>
       </w:r>
       <w:proofErr w:type="spellStart"/>
-      <w:proofErr w:type="gramEnd"/>
       <w:r>
         <w:rPr>
           <w:rFonts w:ascii="Courier New" w:eastAsia="Times New Roman" w:hAnsi="Courier New" w:cs="Courier New"/>
@@ -7590,7 +7407,6 @@
         <w:t xml:space="preserve">H = </w:t>
       </w:r>
       <w:proofErr w:type="spellStart"/>
-      <w:proofErr w:type="gramStart"/>
       <w:r>
         <w:rPr>
           <w:rFonts w:ascii="Courier New" w:eastAsia="Times New Roman" w:hAnsi="Courier New" w:cs="Courier New"/>
@@ -7611,7 +7427,6 @@
         <w:t>(</w:t>
       </w:r>
       <w:proofErr w:type="spellStart"/>
-      <w:proofErr w:type="gramEnd"/>
       <w:r>
         <w:rPr>
           <w:rFonts w:ascii="Courier New" w:eastAsia="Times New Roman" w:hAnsi="Courier New" w:cs="Courier New"/>
@@ -7719,7 +7534,6 @@
         <w:t xml:space="preserve">for each vertex v in </w:t>
       </w:r>
       <w:proofErr w:type="spellStart"/>
-      <w:proofErr w:type="gramStart"/>
       <w:r>
         <w:rPr>
           <w:rFonts w:ascii="Courier New" w:eastAsia="Times New Roman" w:hAnsi="Courier New" w:cs="Courier New"/>
@@ -7730,7 +7544,6 @@
         <w:t>H.vertices</w:t>
       </w:r>
       <w:proofErr w:type="spellEnd"/>
-      <w:proofErr w:type="gramEnd"/>
       <w:r>
         <w:rPr>
           <w:rFonts w:ascii="Courier New" w:eastAsia="Times New Roman" w:hAnsi="Courier New" w:cs="Courier New"/>
@@ -8600,37 +8413,17 @@
           <w:szCs w:val="24"/>
           <w:lang w:val="en-IN" w:eastAsia="en-IN"/>
         </w:rPr>
-        <w:t>d_</w:t>
-      </w:r>
-      <w:proofErr w:type="gramStart"/>
-      <w:r>
-        <w:rPr>
-          <w:rFonts w:ascii="Times New Roman" w:eastAsia="Times New Roman" w:hAnsi="Times New Roman" w:cs="Times New Roman"/>
-          <w:sz w:val="24"/>
-          <w:szCs w:val="24"/>
-          <w:lang w:val="en-IN" w:eastAsia="en-IN"/>
-        </w:rPr>
-        <w:t>j</w:t>
-      </w:r>
-      <w:proofErr w:type="spellEnd"/>
-      <w:r>
-        <w:rPr>
-          <w:rFonts w:ascii="Times New Roman" w:eastAsia="Times New Roman" w:hAnsi="Times New Roman" w:cs="Times New Roman"/>
-          <w:sz w:val="24"/>
-          <w:szCs w:val="24"/>
-          <w:lang w:val="en-IN" w:eastAsia="en-IN"/>
-        </w:rPr>
-        <w:t>)$</w:t>
-      </w:r>
-      <w:proofErr w:type="gramEnd"/>
-      <w:r>
-        <w:rPr>
-          <w:rFonts w:ascii="Times New Roman" w:eastAsia="Times New Roman" w:hAnsi="Times New Roman" w:cs="Times New Roman"/>
-          <w:sz w:val="24"/>
-          <w:szCs w:val="24"/>
-          <w:lang w:val="en-IN" w:eastAsia="en-IN"/>
-        </w:rPr>
-        <w:t>, combine their masks to see which triangles are visible from at least one of the two. Compute the total non-visible area under that pair.</w:t>
+        <w:t>d_j</w:t>
+      </w:r>
+      <w:proofErr w:type="spellEnd"/>
+      <w:r>
+        <w:rPr>
+          <w:rFonts w:ascii="Times New Roman" w:eastAsia="Times New Roman" w:hAnsi="Times New Roman" w:cs="Times New Roman"/>
+          <w:sz w:val="24"/>
+          <w:szCs w:val="24"/>
+          <w:lang w:val="en-IN" w:eastAsia="en-IN"/>
+        </w:rPr>
+        <w:t>)$, combine their masks to see which triangles are visible from at least one of the two. Compute the total non-visible area under that pair.</w:t>
       </w:r>
     </w:p>
     <w:p>
@@ -8685,37 +8478,17 @@
           <w:szCs w:val="24"/>
           <w:lang w:val="en-IN" w:eastAsia="en-IN"/>
         </w:rPr>
-        <w:t>k^</w:t>
-      </w:r>
-      <w:proofErr w:type="gramStart"/>
-      <w:r>
-        <w:rPr>
-          <w:rFonts w:ascii="Times New Roman" w:eastAsia="Times New Roman" w:hAnsi="Times New Roman" w:cs="Times New Roman"/>
-          <w:sz w:val="24"/>
-          <w:szCs w:val="24"/>
-          <w:lang w:val="en-IN" w:eastAsia="en-IN"/>
-        </w:rPr>
-        <w:t>2</w:t>
-      </w:r>
-      <w:proofErr w:type="spellEnd"/>
-      <w:r>
-        <w:rPr>
-          <w:rFonts w:ascii="Times New Roman" w:eastAsia="Times New Roman" w:hAnsi="Times New Roman" w:cs="Times New Roman"/>
-          <w:sz w:val="24"/>
-          <w:szCs w:val="24"/>
-          <w:lang w:val="en-IN" w:eastAsia="en-IN"/>
-        </w:rPr>
-        <w:t>)$</w:t>
-      </w:r>
-      <w:proofErr w:type="gramEnd"/>
-      <w:r>
-        <w:rPr>
-          <w:rFonts w:ascii="Times New Roman" w:eastAsia="Times New Roman" w:hAnsi="Times New Roman" w:cs="Times New Roman"/>
-          <w:sz w:val="24"/>
-          <w:szCs w:val="24"/>
-          <w:lang w:val="en-IN" w:eastAsia="en-IN"/>
-        </w:rPr>
-        <w:t xml:space="preserve">. The paper took a simpler approach: they picked the top two individual directions that minimized hidden </w:t>
+        <w:t>k^2</w:t>
+      </w:r>
+      <w:proofErr w:type="spellEnd"/>
+      <w:r>
+        <w:rPr>
+          <w:rFonts w:ascii="Times New Roman" w:eastAsia="Times New Roman" w:hAnsi="Times New Roman" w:cs="Times New Roman"/>
+          <w:sz w:val="24"/>
+          <w:szCs w:val="24"/>
+          <w:lang w:val="en-IN" w:eastAsia="en-IN"/>
+        </w:rPr>
+        <w:t xml:space="preserve">)$. The paper took a simpler approach: they picked the top two individual directions that minimized hidden </w:t>
       </w:r>
       <w:proofErr w:type="spellStart"/>
       <w:r>
@@ -9129,27 +8902,7 @@
           <w:szCs w:val="20"/>
           <w:lang w:val="en-IN" w:eastAsia="en-IN"/>
         </w:rPr>
-        <w:t>(density=</w:t>
-      </w:r>
-      <w:proofErr w:type="gramStart"/>
-      <w:r>
-        <w:rPr>
-          <w:rFonts w:ascii="Courier New" w:eastAsia="Times New Roman" w:hAnsi="Courier New" w:cs="Courier New"/>
-          <w:sz w:val="20"/>
-          <w:szCs w:val="20"/>
-          <w:lang w:val="en-IN" w:eastAsia="en-IN"/>
-        </w:rPr>
-        <w:t>N)  #</w:t>
-      </w:r>
-      <w:proofErr w:type="gramEnd"/>
-      <w:r>
-        <w:rPr>
-          <w:rFonts w:ascii="Courier New" w:eastAsia="Times New Roman" w:hAnsi="Courier New" w:cs="Courier New"/>
-          <w:sz w:val="20"/>
-          <w:szCs w:val="20"/>
-          <w:lang w:val="en-IN" w:eastAsia="en-IN"/>
-        </w:rPr>
-        <w:t xml:space="preserve"> e.g., N ~ 100 or more</w:t>
+        <w:t>(density=N)  # e.g., N ~ 100 or more</w:t>
       </w:r>
     </w:p>
     <w:p>
@@ -9187,27 +8940,7 @@
           <w:szCs w:val="20"/>
           <w:lang w:val="en-IN" w:eastAsia="en-IN"/>
         </w:rPr>
-        <w:t xml:space="preserve">visibility = </w:t>
-      </w:r>
-      <w:proofErr w:type="gramStart"/>
-      <w:r>
-        <w:rPr>
-          <w:rFonts w:ascii="Courier New" w:eastAsia="Times New Roman" w:hAnsi="Courier New" w:cs="Courier New"/>
-          <w:sz w:val="20"/>
-          <w:szCs w:val="20"/>
-          <w:lang w:val="en-IN" w:eastAsia="en-IN"/>
-        </w:rPr>
-        <w:t>[]  #</w:t>
-      </w:r>
-      <w:proofErr w:type="gramEnd"/>
-      <w:r>
-        <w:rPr>
-          <w:rFonts w:ascii="Courier New" w:eastAsia="Times New Roman" w:hAnsi="Courier New" w:cs="Courier New"/>
-          <w:sz w:val="20"/>
-          <w:szCs w:val="20"/>
-          <w:lang w:val="en-IN" w:eastAsia="en-IN"/>
-        </w:rPr>
-        <w:t xml:space="preserve"> list to store hidden area for each direction</w:t>
+        <w:t>visibility = []  # list to store hidden area for each direction</w:t>
       </w:r>
     </w:p>
     <w:p>
@@ -9402,37 +9135,17 @@
           <w:szCs w:val="20"/>
           <w:lang w:val="en-IN" w:eastAsia="en-IN"/>
         </w:rPr>
-        <w:t>render_visible_</w:t>
-      </w:r>
-      <w:proofErr w:type="gramStart"/>
-      <w:r>
-        <w:rPr>
-          <w:rFonts w:ascii="Courier New" w:eastAsia="Times New Roman" w:hAnsi="Courier New" w:cs="Courier New"/>
-          <w:sz w:val="20"/>
-          <w:szCs w:val="20"/>
-          <w:lang w:val="en-IN" w:eastAsia="en-IN"/>
-        </w:rPr>
-        <w:t>triangles</w:t>
-      </w:r>
-      <w:proofErr w:type="spellEnd"/>
-      <w:r>
-        <w:rPr>
-          <w:rFonts w:ascii="Courier New" w:eastAsia="Times New Roman" w:hAnsi="Courier New" w:cs="Courier New"/>
-          <w:sz w:val="20"/>
-          <w:szCs w:val="20"/>
-          <w:lang w:val="en-IN" w:eastAsia="en-IN"/>
-        </w:rPr>
-        <w:t>(</w:t>
-      </w:r>
-      <w:proofErr w:type="gramEnd"/>
-      <w:r>
-        <w:rPr>
-          <w:rFonts w:ascii="Courier New" w:eastAsia="Times New Roman" w:hAnsi="Courier New" w:cs="Courier New"/>
-          <w:sz w:val="20"/>
-          <w:szCs w:val="20"/>
-          <w:lang w:val="en-IN" w:eastAsia="en-IN"/>
-        </w:rPr>
-        <w:t xml:space="preserve">M, </w:t>
+        <w:t>render_visible_triangles</w:t>
+      </w:r>
+      <w:proofErr w:type="spellEnd"/>
+      <w:r>
+        <w:rPr>
+          <w:rFonts w:ascii="Courier New" w:eastAsia="Times New Roman" w:hAnsi="Courier New" w:cs="Courier New"/>
+          <w:sz w:val="20"/>
+          <w:szCs w:val="20"/>
+          <w:lang w:val="en-IN" w:eastAsia="en-IN"/>
+        </w:rPr>
+        <w:t xml:space="preserve">(M, </w:t>
       </w:r>
       <w:proofErr w:type="spellStart"/>
       <w:r>
@@ -9500,20 +9213,9 @@
           <w:szCs w:val="20"/>
           <w:lang w:val="en-IN" w:eastAsia="en-IN"/>
         </w:rPr>
-        <w:t>visible_faces_</w:t>
-      </w:r>
-      <w:proofErr w:type="gramStart"/>
-      <w:r>
-        <w:rPr>
-          <w:rFonts w:ascii="Courier New" w:eastAsia="Times New Roman" w:hAnsi="Courier New" w:cs="Courier New"/>
-          <w:sz w:val="20"/>
-          <w:szCs w:val="20"/>
-          <w:lang w:val="en-IN" w:eastAsia="en-IN"/>
-        </w:rPr>
-        <w:t>list.append</w:t>
-      </w:r>
-      <w:proofErr w:type="spellEnd"/>
-      <w:proofErr w:type="gramEnd"/>
+        <w:t>visible_faces_list.append</w:t>
+      </w:r>
+      <w:proofErr w:type="spellEnd"/>
       <w:r>
         <w:rPr>
           <w:rFonts w:ascii="Courier New" w:eastAsia="Times New Roman" w:hAnsi="Courier New" w:cs="Courier New"/>
@@ -9680,7 +9382,6 @@
         <w:t xml:space="preserve">    </w:t>
       </w:r>
       <w:proofErr w:type="spellStart"/>
-      <w:proofErr w:type="gramStart"/>
       <w:r>
         <w:rPr>
           <w:rFonts w:ascii="Courier New" w:eastAsia="Times New Roman" w:hAnsi="Courier New" w:cs="Courier New"/>
@@ -9691,7 +9392,6 @@
         <w:t>visibility.append</w:t>
       </w:r>
       <w:proofErr w:type="spellEnd"/>
-      <w:proofErr w:type="gramEnd"/>
       <w:r>
         <w:rPr>
           <w:rFonts w:ascii="Courier New" w:eastAsia="Times New Roman" w:hAnsi="Courier New" w:cs="Courier New"/>
@@ -10001,20 +9701,9 @@
           <w:szCs w:val="20"/>
           <w:lang w:val="en-IN" w:eastAsia="en-IN"/>
         </w:rPr>
-        <w:t xml:space="preserve">    for j in </w:t>
-      </w:r>
-      <w:proofErr w:type="gramStart"/>
-      <w:r>
-        <w:rPr>
-          <w:rFonts w:ascii="Courier New" w:eastAsia="Times New Roman" w:hAnsi="Courier New" w:cs="Courier New"/>
-          <w:sz w:val="20"/>
-          <w:szCs w:val="20"/>
-          <w:lang w:val="en-IN" w:eastAsia="en-IN"/>
-        </w:rPr>
-        <w:t>range(</w:t>
-      </w:r>
-      <w:proofErr w:type="spellStart"/>
-      <w:proofErr w:type="gramEnd"/>
+        <w:t xml:space="preserve">    for j in range(</w:t>
+      </w:r>
+      <w:proofErr w:type="spellStart"/>
       <w:r>
         <w:rPr>
           <w:rFonts w:ascii="Courier New" w:eastAsia="Times New Roman" w:hAnsi="Courier New" w:cs="Courier New"/>
@@ -10090,27 +9779,7 @@
           <w:szCs w:val="20"/>
           <w:lang w:val="en-IN" w:eastAsia="en-IN"/>
         </w:rPr>
-        <w:t xml:space="preserve">        # </w:t>
-      </w:r>
-      <w:proofErr w:type="gramStart"/>
-      <w:r>
-        <w:rPr>
-          <w:rFonts w:ascii="Courier New" w:eastAsia="Times New Roman" w:hAnsi="Courier New" w:cs="Courier New"/>
-          <w:sz w:val="20"/>
-          <w:szCs w:val="20"/>
-          <w:lang w:val="en-IN" w:eastAsia="en-IN"/>
-        </w:rPr>
-        <w:t>combine</w:t>
-      </w:r>
-      <w:proofErr w:type="gramEnd"/>
-      <w:r>
-        <w:rPr>
-          <w:rFonts w:ascii="Courier New" w:eastAsia="Times New Roman" w:hAnsi="Courier New" w:cs="Courier New"/>
-          <w:sz w:val="20"/>
-          <w:szCs w:val="20"/>
-          <w:lang w:val="en-IN" w:eastAsia="en-IN"/>
-        </w:rPr>
-        <w:t xml:space="preserve"> sets of visible faces</w:t>
+        <w:t xml:space="preserve">        # combine sets of visible faces</w:t>
       </w:r>
     </w:p>
     <w:p>
@@ -10657,37 +10326,17 @@
           <w:szCs w:val="20"/>
           <w:lang w:val="en-IN" w:eastAsia="en-IN"/>
         </w:rPr>
-        <w:t>best_</w:t>
-      </w:r>
-      <w:proofErr w:type="gramStart"/>
-      <w:r>
-        <w:rPr>
-          <w:rFonts w:ascii="Courier New" w:eastAsia="Times New Roman" w:hAnsi="Courier New" w:cs="Courier New"/>
-          <w:sz w:val="20"/>
-          <w:szCs w:val="20"/>
-          <w:lang w:val="en-IN" w:eastAsia="en-IN"/>
-        </w:rPr>
-        <w:t>pair</w:t>
-      </w:r>
-      <w:proofErr w:type="spellEnd"/>
-      <w:r>
-        <w:rPr>
-          <w:rFonts w:ascii="Courier New" w:eastAsia="Times New Roman" w:hAnsi="Courier New" w:cs="Courier New"/>
-          <w:sz w:val="20"/>
-          <w:szCs w:val="20"/>
-          <w:lang w:val="en-IN" w:eastAsia="en-IN"/>
-        </w:rPr>
-        <w:t>[</w:t>
-      </w:r>
-      <w:proofErr w:type="gramEnd"/>
-      <w:r>
-        <w:rPr>
-          <w:rFonts w:ascii="Courier New" w:eastAsia="Times New Roman" w:hAnsi="Courier New" w:cs="Courier New"/>
-          <w:sz w:val="20"/>
-          <w:szCs w:val="20"/>
-          <w:lang w:val="en-IN" w:eastAsia="en-IN"/>
-        </w:rPr>
-        <w:t>0]]</w:t>
+        <w:t>best_pair</w:t>
+      </w:r>
+      <w:proofErr w:type="spellEnd"/>
+      <w:r>
+        <w:rPr>
+          <w:rFonts w:ascii="Courier New" w:eastAsia="Times New Roman" w:hAnsi="Courier New" w:cs="Courier New"/>
+          <w:sz w:val="20"/>
+          <w:szCs w:val="20"/>
+          <w:lang w:val="en-IN" w:eastAsia="en-IN"/>
+        </w:rPr>
+        <w:t>[0]]</w:t>
       </w:r>
     </w:p>
     <w:p>
@@ -10746,37 +10395,17 @@
           <w:szCs w:val="20"/>
           <w:lang w:val="en-IN" w:eastAsia="en-IN"/>
         </w:rPr>
-        <w:t>best_</w:t>
-      </w:r>
-      <w:proofErr w:type="gramStart"/>
-      <w:r>
-        <w:rPr>
-          <w:rFonts w:ascii="Courier New" w:eastAsia="Times New Roman" w:hAnsi="Courier New" w:cs="Courier New"/>
-          <w:sz w:val="20"/>
-          <w:szCs w:val="20"/>
-          <w:lang w:val="en-IN" w:eastAsia="en-IN"/>
-        </w:rPr>
-        <w:t>pair</w:t>
-      </w:r>
-      <w:proofErr w:type="spellEnd"/>
-      <w:r>
-        <w:rPr>
-          <w:rFonts w:ascii="Courier New" w:eastAsia="Times New Roman" w:hAnsi="Courier New" w:cs="Courier New"/>
-          <w:sz w:val="20"/>
-          <w:szCs w:val="20"/>
-          <w:lang w:val="en-IN" w:eastAsia="en-IN"/>
-        </w:rPr>
-        <w:t>[</w:t>
-      </w:r>
-      <w:proofErr w:type="gramEnd"/>
-      <w:r>
-        <w:rPr>
-          <w:rFonts w:ascii="Courier New" w:eastAsia="Times New Roman" w:hAnsi="Courier New" w:cs="Courier New"/>
-          <w:sz w:val="20"/>
-          <w:szCs w:val="20"/>
-          <w:lang w:val="en-IN" w:eastAsia="en-IN"/>
-        </w:rPr>
-        <w:t>1]]</w:t>
+        <w:t>best_pair</w:t>
+      </w:r>
+      <w:proofErr w:type="spellEnd"/>
+      <w:r>
+        <w:rPr>
+          <w:rFonts w:ascii="Courier New" w:eastAsia="Times New Roman" w:hAnsi="Courier New" w:cs="Courier New"/>
+          <w:sz w:val="20"/>
+          <w:szCs w:val="20"/>
+          <w:lang w:val="en-IN" w:eastAsia="en-IN"/>
+        </w:rPr>
+        <w:t>[1]]</w:t>
       </w:r>
     </w:p>
     <w:p>
@@ -11626,7 +11255,6 @@
         <w:t>. This gives us two pieces of information: the distance and the identity of the boundary vertex (or face) where the path ends. We can do this by multi-source Dijkstra: initialize all exterior boundary vertices with distance 0, put them in a min-heap, and propagate inward through the tetra graph. The weight of an edge between vertices $u$ and $v$ is defined as the Euclidean length $\ell(</w:t>
       </w:r>
       <w:proofErr w:type="spellStart"/>
-      <w:proofErr w:type="gramStart"/>
       <w:r>
         <w:rPr>
           <w:rFonts w:ascii="Times New Roman" w:eastAsia="Times New Roman" w:hAnsi="Times New Roman" w:cs="Times New Roman"/>
@@ -11637,7 +11265,6 @@
         <w:t>u,v</w:t>
       </w:r>
       <w:proofErr w:type="spellEnd"/>
-      <w:proofErr w:type="gramEnd"/>
       <w:r>
         <w:rPr>
           <w:rFonts w:ascii="Times New Roman" w:eastAsia="Times New Roman" w:hAnsi="Times New Roman" w:cs="Times New Roman"/>
@@ -11928,27 +11555,7 @@
           <w:szCs w:val="24"/>
           <w:lang w:val="en-IN" w:eastAsia="en-IN"/>
         </w:rPr>
-        <w:t>. A simpler educational approach: include that offset layer in the tetra mesh itself (if not too costly</w:t>
-      </w:r>
-      <w:proofErr w:type="gramStart"/>
-      <w:r>
-        <w:rPr>
-          <w:rFonts w:ascii="Times New Roman" w:eastAsia="Times New Roman" w:hAnsi="Times New Roman" w:cs="Times New Roman"/>
-          <w:sz w:val="24"/>
-          <w:szCs w:val="24"/>
-          <w:lang w:val="en-IN" w:eastAsia="en-IN"/>
-        </w:rPr>
-        <w:t>), or</w:t>
-      </w:r>
-      <w:proofErr w:type="gramEnd"/>
-      <w:r>
-        <w:rPr>
-          <w:rFonts w:ascii="Times New Roman" w:eastAsia="Times New Roman" w:hAnsi="Times New Roman" w:cs="Times New Roman"/>
-          <w:sz w:val="24"/>
-          <w:szCs w:val="24"/>
-          <w:lang w:val="en-IN" w:eastAsia="en-IN"/>
-        </w:rPr>
-        <w:t xml:space="preserve"> ignore this nuance if focusing on main ideas.</w:t>
+        <w:t>. A simpler educational approach: include that offset layer in the tetra mesh itself (if not too costly), or ignore this nuance if focusing on main ideas.</w:t>
       </w:r>
     </w:p>
     <w:p>
@@ -12147,7 +11754,6 @@
         <w:t xml:space="preserve">If </w:t>
       </w:r>
       <w:proofErr w:type="spellStart"/>
-      <w:proofErr w:type="gramStart"/>
       <w:r>
         <w:rPr>
           <w:rFonts w:ascii="Courier New" w:eastAsia="Times New Roman" w:hAnsi="Courier New" w:cs="Courier New"/>
@@ -12158,7 +11764,6 @@
         <w:t>v.exit</w:t>
       </w:r>
       <w:proofErr w:type="spellEnd"/>
-      <w:proofErr w:type="gramEnd"/>
       <w:r>
         <w:rPr>
           <w:rFonts w:ascii="Times New Roman" w:eastAsia="Times New Roman" w:hAnsi="Times New Roman" w:cs="Times New Roman"/>
@@ -12564,17 +12169,7 @@
           <w:szCs w:val="24"/>
           <w:lang w:val="en-IN" w:eastAsia="en-IN"/>
         </w:rPr>
-        <w:t xml:space="preserve">. Those could be numerical noise cases. We can similarly skip edges if the two exit points are </w:t>
-      </w:r>
-      <w:proofErr w:type="gramStart"/>
-      <w:r>
-        <w:rPr>
-          <w:rFonts w:ascii="Times New Roman" w:eastAsia="Times New Roman" w:hAnsi="Times New Roman" w:cs="Times New Roman"/>
-          <w:sz w:val="24"/>
-          <w:szCs w:val="24"/>
-          <w:lang w:val="en-IN" w:eastAsia="en-IN"/>
-        </w:rPr>
-        <w:t xml:space="preserve">actually </w:t>
+        <w:t xml:space="preserve">. Those could be numerical noise cases. We can similarly skip edges if the two exit points are actually </w:t>
       </w:r>
       <w:proofErr w:type="spellStart"/>
       <w:r>
@@ -12587,7 +12182,6 @@
         <w:t>neighbors</w:t>
       </w:r>
       <w:proofErr w:type="spellEnd"/>
-      <w:proofErr w:type="gramEnd"/>
       <w:r>
         <w:rPr>
           <w:rFonts w:ascii="Times New Roman" w:eastAsia="Times New Roman" w:hAnsi="Times New Roman" w:cs="Times New Roman"/>
@@ -12913,7 +12507,6 @@
         <w:t xml:space="preserve"> = </w:t>
       </w:r>
       <w:proofErr w:type="spellStart"/>
-      <w:proofErr w:type="gramStart"/>
       <w:r>
         <w:rPr>
           <w:rFonts w:ascii="Courier New" w:eastAsia="Times New Roman" w:hAnsi="Courier New" w:cs="Courier New"/>
@@ -12931,17 +12524,7 @@
           <w:szCs w:val="20"/>
           <w:lang w:val="en-IN" w:eastAsia="en-IN"/>
         </w:rPr>
-        <w:t>(</w:t>
-      </w:r>
-      <w:proofErr w:type="gramEnd"/>
-      <w:r>
-        <w:rPr>
-          <w:rFonts w:ascii="Courier New" w:eastAsia="Times New Roman" w:hAnsi="Courier New" w:cs="Courier New"/>
-          <w:sz w:val="20"/>
-          <w:szCs w:val="20"/>
-          <w:lang w:val="en-IN" w:eastAsia="en-IN"/>
-        </w:rPr>
-        <w:t>)    # shortest distance to boundary</w:t>
+        <w:t>()    # shortest distance to boundary</w:t>
       </w:r>
     </w:p>
     <w:p>
@@ -12993,7 +12576,6 @@
         <w:t xml:space="preserve"> = </w:t>
       </w:r>
       <w:proofErr w:type="spellStart"/>
-      <w:proofErr w:type="gramStart"/>
       <w:r>
         <w:rPr>
           <w:rFonts w:ascii="Courier New" w:eastAsia="Times New Roman" w:hAnsi="Courier New" w:cs="Courier New"/>
@@ -13011,17 +12593,7 @@
           <w:szCs w:val="20"/>
           <w:lang w:val="en-IN" w:eastAsia="en-IN"/>
         </w:rPr>
-        <w:t>()  #</w:t>
-      </w:r>
-      <w:proofErr w:type="gramEnd"/>
-      <w:r>
-        <w:rPr>
-          <w:rFonts w:ascii="Courier New" w:eastAsia="Times New Roman" w:hAnsi="Courier New" w:cs="Courier New"/>
-          <w:sz w:val="20"/>
-          <w:szCs w:val="20"/>
-          <w:lang w:val="en-IN" w:eastAsia="en-IN"/>
-        </w:rPr>
-        <w:t xml:space="preserve"> which boundary vertex it reaches</w:t>
+        <w:t>()  # which boundary vertex it reaches</w:t>
       </w:r>
     </w:p>
     <w:p>
@@ -13073,7 +12645,6 @@
         <w:t xml:space="preserve"> = </w:t>
       </w:r>
       <w:proofErr w:type="spellStart"/>
-      <w:proofErr w:type="gramStart"/>
       <w:r>
         <w:rPr>
           <w:rFonts w:ascii="Courier New" w:eastAsia="Times New Roman" w:hAnsi="Courier New" w:cs="Courier New"/>
@@ -13091,17 +12662,7 @@
           <w:szCs w:val="20"/>
           <w:lang w:val="en-IN" w:eastAsia="en-IN"/>
         </w:rPr>
-        <w:t>(</w:t>
-      </w:r>
-      <w:proofErr w:type="gramEnd"/>
-      <w:r>
-        <w:rPr>
-          <w:rFonts w:ascii="Courier New" w:eastAsia="Times New Roman" w:hAnsi="Courier New" w:cs="Courier New"/>
-          <w:sz w:val="20"/>
-          <w:szCs w:val="20"/>
-          <w:lang w:val="en-IN" w:eastAsia="en-IN"/>
-        </w:rPr>
-        <w:t>)</w:t>
+        <w:t>()</w:t>
       </w:r>
     </w:p>
     <w:p>
@@ -13171,7 +12732,6 @@
         <w:t xml:space="preserve">for each vertex v in </w:t>
       </w:r>
       <w:proofErr w:type="spellStart"/>
-      <w:proofErr w:type="gramStart"/>
       <w:r>
         <w:rPr>
           <w:rFonts w:ascii="Courier New" w:eastAsia="Times New Roman" w:hAnsi="Courier New" w:cs="Courier New"/>
@@ -13182,7 +12742,6 @@
         <w:t>H.vertices</w:t>
       </w:r>
       <w:proofErr w:type="spellEnd"/>
-      <w:proofErr w:type="gramEnd"/>
       <w:r>
         <w:rPr>
           <w:rFonts w:ascii="Courier New" w:eastAsia="Times New Roman" w:hAnsi="Courier New" w:cs="Courier New"/>
@@ -13232,7 +12791,6 @@
         <w:t xml:space="preserve">    if </w:t>
       </w:r>
       <w:proofErr w:type="spellStart"/>
-      <w:proofErr w:type="gramStart"/>
       <w:r>
         <w:rPr>
           <w:rFonts w:ascii="Courier New" w:eastAsia="Times New Roman" w:hAnsi="Courier New" w:cs="Courier New"/>
@@ -13243,7 +12801,6 @@
         <w:t>v.type</w:t>
       </w:r>
       <w:proofErr w:type="spellEnd"/>
-      <w:proofErr w:type="gramEnd"/>
       <w:r>
         <w:rPr>
           <w:rFonts w:ascii="Courier New" w:eastAsia="Times New Roman" w:hAnsi="Courier New" w:cs="Courier New"/>
@@ -13428,7 +12985,6 @@
         <w:t xml:space="preserve">        </w:t>
       </w:r>
       <w:proofErr w:type="spellStart"/>
-      <w:proofErr w:type="gramStart"/>
       <w:r>
         <w:rPr>
           <w:rFonts w:ascii="Courier New" w:eastAsia="Times New Roman" w:hAnsi="Courier New" w:cs="Courier New"/>
@@ -13439,7 +12995,6 @@
         <w:t>pq.push</w:t>
       </w:r>
       <w:proofErr w:type="spellEnd"/>
-      <w:proofErr w:type="gramEnd"/>
       <w:r>
         <w:rPr>
           <w:rFonts w:ascii="Courier New" w:eastAsia="Times New Roman" w:hAnsi="Courier New" w:cs="Courier New"/>
@@ -13767,7 +13322,6 @@
         <w:t xml:space="preserve">    (d, u) = </w:t>
       </w:r>
       <w:proofErr w:type="spellStart"/>
-      <w:proofErr w:type="gramStart"/>
       <w:r>
         <w:rPr>
           <w:rFonts w:ascii="Courier New" w:eastAsia="Times New Roman" w:hAnsi="Courier New" w:cs="Courier New"/>
@@ -13785,17 +13339,7 @@
           <w:szCs w:val="20"/>
           <w:lang w:val="en-IN" w:eastAsia="en-IN"/>
         </w:rPr>
-        <w:t>(</w:t>
-      </w:r>
-      <w:proofErr w:type="gramEnd"/>
-      <w:r>
-        <w:rPr>
-          <w:rFonts w:ascii="Courier New" w:eastAsia="Times New Roman" w:hAnsi="Courier New" w:cs="Courier New"/>
-          <w:sz w:val="20"/>
-          <w:szCs w:val="20"/>
-          <w:lang w:val="en-IN" w:eastAsia="en-IN"/>
-        </w:rPr>
-        <w:t>)</w:t>
+        <w:t>()</w:t>
       </w:r>
     </w:p>
     <w:p>
@@ -13853,27 +13397,7 @@
           <w:szCs w:val="20"/>
           <w:lang w:val="en-IN" w:eastAsia="en-IN"/>
         </w:rPr>
-        <w:t xml:space="preserve">[u]: </w:t>
-      </w:r>
-      <w:proofErr w:type="gramStart"/>
-      <w:r>
-        <w:rPr>
-          <w:rFonts w:ascii="Courier New" w:eastAsia="Times New Roman" w:hAnsi="Courier New" w:cs="Courier New"/>
-          <w:sz w:val="20"/>
-          <w:szCs w:val="20"/>
-          <w:lang w:val="en-IN" w:eastAsia="en-IN"/>
-        </w:rPr>
-        <w:t>continue  #</w:t>
-      </w:r>
-      <w:proofErr w:type="gramEnd"/>
-      <w:r>
-        <w:rPr>
-          <w:rFonts w:ascii="Courier New" w:eastAsia="Times New Roman" w:hAnsi="Courier New" w:cs="Courier New"/>
-          <w:sz w:val="20"/>
-          <w:szCs w:val="20"/>
-          <w:lang w:val="en-IN" w:eastAsia="en-IN"/>
-        </w:rPr>
-        <w:t xml:space="preserve"> skip stale entry</w:t>
+        <w:t>[u]: continue  # skip stale entry</w:t>
       </w:r>
     </w:p>
     <w:p>
@@ -13969,27 +13493,7 @@
           <w:szCs w:val="20"/>
           <w:lang w:val="en-IN" w:eastAsia="en-IN"/>
         </w:rPr>
-        <w:t xml:space="preserve">        # weight = Euclidean length * </w:t>
-      </w:r>
-      <w:proofErr w:type="gramStart"/>
-      <w:r>
-        <w:rPr>
-          <w:rFonts w:ascii="Courier New" w:eastAsia="Times New Roman" w:hAnsi="Courier New" w:cs="Courier New"/>
-          <w:sz w:val="20"/>
-          <w:szCs w:val="20"/>
-          <w:lang w:val="en-IN" w:eastAsia="en-IN"/>
-        </w:rPr>
-        <w:t>exp(</w:t>
-      </w:r>
-      <w:proofErr w:type="gramEnd"/>
-      <w:r>
-        <w:rPr>
-          <w:rFonts w:ascii="Courier New" w:eastAsia="Times New Roman" w:hAnsi="Courier New" w:cs="Courier New"/>
-          <w:sz w:val="20"/>
-          <w:szCs w:val="20"/>
-          <w:lang w:val="en-IN" w:eastAsia="en-IN"/>
-        </w:rPr>
-        <w:t xml:space="preserve">alpha * </w:t>
+        <w:t xml:space="preserve">        # weight = Euclidean length * exp(alpha * </w:t>
       </w:r>
       <w:proofErr w:type="spellStart"/>
       <w:r>
@@ -14110,7 +13614,6 @@
         <w:t xml:space="preserve"> = length(</w:t>
       </w:r>
       <w:proofErr w:type="spellStart"/>
-      <w:proofErr w:type="gramStart"/>
       <w:r>
         <w:rPr>
           <w:rFonts w:ascii="Courier New" w:eastAsia="Times New Roman" w:hAnsi="Courier New" w:cs="Courier New"/>
@@ -14121,7 +13624,6 @@
         <w:t>u,w</w:t>
       </w:r>
       <w:proofErr w:type="spellEnd"/>
-      <w:proofErr w:type="gramEnd"/>
       <w:r>
         <w:rPr>
           <w:rFonts w:ascii="Courier New" w:eastAsia="Times New Roman" w:hAnsi="Courier New" w:cs="Courier New"/>
@@ -14285,27 +13787,7 @@
           <w:szCs w:val="20"/>
           <w:lang w:val="en-IN" w:eastAsia="en-IN"/>
         </w:rPr>
-        <w:t xml:space="preserve"> * </w:t>
-      </w:r>
-      <w:proofErr w:type="gramStart"/>
-      <w:r>
-        <w:rPr>
-          <w:rFonts w:ascii="Courier New" w:eastAsia="Times New Roman" w:hAnsi="Courier New" w:cs="Courier New"/>
-          <w:sz w:val="20"/>
-          <w:szCs w:val="20"/>
-          <w:lang w:val="en-IN" w:eastAsia="en-IN"/>
-        </w:rPr>
-        <w:t>exp(</w:t>
-      </w:r>
-      <w:proofErr w:type="gramEnd"/>
-      <w:r>
-        <w:rPr>
-          <w:rFonts w:ascii="Courier New" w:eastAsia="Times New Roman" w:hAnsi="Courier New" w:cs="Courier New"/>
-          <w:sz w:val="20"/>
-          <w:szCs w:val="20"/>
-          <w:lang w:val="en-IN" w:eastAsia="en-IN"/>
-        </w:rPr>
-        <w:t>alpha * dm)</w:t>
+        <w:t xml:space="preserve"> * exp(alpha * dm)</w:t>
       </w:r>
     </w:p>
     <w:p>
@@ -14346,7 +13828,6 @@
         <w:t xml:space="preserve">        # If u or w is on convex hull, add offset bias for leaving at </w:t>
       </w:r>
       <w:proofErr w:type="spellStart"/>
-      <w:proofErr w:type="gramStart"/>
       <w:r>
         <w:rPr>
           <w:rFonts w:ascii="Courier New" w:eastAsia="Times New Roman" w:hAnsi="Courier New" w:cs="Courier New"/>
@@ -14357,7 +13838,6 @@
         <w:t>u.exit</w:t>
       </w:r>
       <w:proofErr w:type="spellEnd"/>
-      <w:proofErr w:type="gramEnd"/>
       <w:r>
         <w:rPr>
           <w:rFonts w:ascii="Courier New" w:eastAsia="Times New Roman" w:hAnsi="Courier New" w:cs="Courier New"/>
@@ -14628,27 +14108,7 @@
           <w:szCs w:val="20"/>
           <w:lang w:val="en-IN" w:eastAsia="en-IN"/>
         </w:rPr>
-        <w:t>[</w:t>
-      </w:r>
-      <w:proofErr w:type="gramStart"/>
-      <w:r>
-        <w:rPr>
-          <w:rFonts w:ascii="Courier New" w:eastAsia="Times New Roman" w:hAnsi="Courier New" w:cs="Courier New"/>
-          <w:sz w:val="20"/>
-          <w:szCs w:val="20"/>
-          <w:lang w:val="en-IN" w:eastAsia="en-IN"/>
-        </w:rPr>
-        <w:t>u]  #</w:t>
-      </w:r>
-      <w:proofErr w:type="gramEnd"/>
-      <w:r>
-        <w:rPr>
-          <w:rFonts w:ascii="Courier New" w:eastAsia="Times New Roman" w:hAnsi="Courier New" w:cs="Courier New"/>
-          <w:sz w:val="20"/>
-          <w:szCs w:val="20"/>
-          <w:lang w:val="en-IN" w:eastAsia="en-IN"/>
-        </w:rPr>
-        <w:t xml:space="preserve"> it will exit where u exits (multi-source means boundary have themselves)</w:t>
+        <w:t>[u]  # it will exit where u exits (multi-source means boundary have themselves)</w:t>
       </w:r>
     </w:p>
     <w:p>
@@ -14689,7 +14149,6 @@
         <w:t xml:space="preserve">            </w:t>
       </w:r>
       <w:proofErr w:type="spellStart"/>
-      <w:proofErr w:type="gramStart"/>
       <w:r>
         <w:rPr>
           <w:rFonts w:ascii="Courier New" w:eastAsia="Times New Roman" w:hAnsi="Courier New" w:cs="Courier New"/>
@@ -14700,7 +14159,6 @@
         <w:t>pq.push</w:t>
       </w:r>
       <w:proofErr w:type="spellEnd"/>
-      <w:proofErr w:type="gramEnd"/>
       <w:r>
         <w:rPr>
           <w:rFonts w:ascii="Courier New" w:eastAsia="Times New Roman" w:hAnsi="Courier New" w:cs="Courier New"/>
@@ -14905,7 +14363,6 @@
         <w:t xml:space="preserve">, j) in </w:t>
       </w:r>
       <w:proofErr w:type="spellStart"/>
-      <w:proofErr w:type="gramStart"/>
       <w:r>
         <w:rPr>
           <w:rFonts w:ascii="Courier New" w:eastAsia="Times New Roman" w:hAnsi="Courier New" w:cs="Courier New"/>
@@ -14916,7 +14373,6 @@
         <w:t>H.edges</w:t>
       </w:r>
       <w:proofErr w:type="spellEnd"/>
-      <w:proofErr w:type="gramEnd"/>
       <w:r>
         <w:rPr>
           <w:rFonts w:ascii="Courier New" w:eastAsia="Times New Roman" w:hAnsi="Courier New" w:cs="Courier New"/>
@@ -14995,25 +14451,14 @@
         <w:t>i</w:t>
       </w:r>
       <w:proofErr w:type="spellEnd"/>
-      <w:proofErr w:type="gramStart"/>
-      <w:r>
-        <w:rPr>
-          <w:rFonts w:ascii="Courier New" w:eastAsia="Times New Roman" w:hAnsi="Courier New" w:cs="Courier New"/>
-          <w:sz w:val="20"/>
-          <w:szCs w:val="20"/>
-          <w:lang w:val="en-IN" w:eastAsia="en-IN"/>
-        </w:rPr>
-        <w:t>] !</w:t>
-      </w:r>
-      <w:proofErr w:type="gramEnd"/>
-      <w:r>
-        <w:rPr>
-          <w:rFonts w:ascii="Courier New" w:eastAsia="Times New Roman" w:hAnsi="Courier New" w:cs="Courier New"/>
-          <w:sz w:val="20"/>
-          <w:szCs w:val="20"/>
-          <w:lang w:val="en-IN" w:eastAsia="en-IN"/>
-        </w:rPr>
-        <w:t xml:space="preserve">= None and </w:t>
+      <w:r>
+        <w:rPr>
+          <w:rFonts w:ascii="Courier New" w:eastAsia="Times New Roman" w:hAnsi="Courier New" w:cs="Courier New"/>
+          <w:sz w:val="20"/>
+          <w:szCs w:val="20"/>
+          <w:lang w:val="en-IN" w:eastAsia="en-IN"/>
+        </w:rPr>
+        <w:t xml:space="preserve">] != None and </w:t>
       </w:r>
       <w:proofErr w:type="spellStart"/>
       <w:r>
@@ -15033,27 +14478,7 @@
           <w:szCs w:val="20"/>
           <w:lang w:val="en-IN" w:eastAsia="en-IN"/>
         </w:rPr>
-        <w:t>[j</w:t>
-      </w:r>
-      <w:proofErr w:type="gramStart"/>
-      <w:r>
-        <w:rPr>
-          <w:rFonts w:ascii="Courier New" w:eastAsia="Times New Roman" w:hAnsi="Courier New" w:cs="Courier New"/>
-          <w:sz w:val="20"/>
-          <w:szCs w:val="20"/>
-          <w:lang w:val="en-IN" w:eastAsia="en-IN"/>
-        </w:rPr>
-        <w:t>] !</w:t>
-      </w:r>
-      <w:proofErr w:type="gramEnd"/>
-      <w:r>
-        <w:rPr>
-          <w:rFonts w:ascii="Courier New" w:eastAsia="Times New Roman" w:hAnsi="Courier New" w:cs="Courier New"/>
-          <w:sz w:val="20"/>
-          <w:szCs w:val="20"/>
-          <w:lang w:val="en-IN" w:eastAsia="en-IN"/>
-        </w:rPr>
-        <w:t>= None:</w:t>
+        <w:t>[j] != None:</w:t>
       </w:r>
     </w:p>
     <w:p>
@@ -15164,45 +14589,14 @@
         <w:t>exterior_region1</w:t>
       </w:r>
       <w:proofErr w:type="spellEnd"/>
-      <w:proofErr w:type="gramStart"/>
-      <w:r>
-        <w:rPr>
-          <w:rFonts w:ascii="Courier New" w:eastAsia="Times New Roman" w:hAnsi="Courier New" w:cs="Courier New"/>
-          <w:sz w:val="20"/>
-          <w:szCs w:val="20"/>
-          <w:lang w:val="en-IN" w:eastAsia="en-IN"/>
-        </w:rPr>
-        <w:t>) ?</w:t>
-      </w:r>
-      <w:proofErr w:type="gramEnd"/>
-      <w:r>
-        <w:rPr>
-          <w:rFonts w:ascii="Courier New" w:eastAsia="Times New Roman" w:hAnsi="Courier New" w:cs="Courier New"/>
-          <w:sz w:val="20"/>
-          <w:szCs w:val="20"/>
-          <w:lang w:val="en-IN" w:eastAsia="en-IN"/>
-        </w:rPr>
-        <w:t xml:space="preserve"> </w:t>
-      </w:r>
-      <w:proofErr w:type="gramStart"/>
-      <w:r>
-        <w:rPr>
-          <w:rFonts w:ascii="Courier New" w:eastAsia="Times New Roman" w:hAnsi="Courier New" w:cs="Courier New"/>
-          <w:sz w:val="20"/>
-          <w:szCs w:val="20"/>
-          <w:lang w:val="en-IN" w:eastAsia="en-IN"/>
-        </w:rPr>
-        <w:t>1 :</w:t>
-      </w:r>
-      <w:proofErr w:type="gramEnd"/>
-      <w:r>
-        <w:rPr>
-          <w:rFonts w:ascii="Courier New" w:eastAsia="Times New Roman" w:hAnsi="Courier New" w:cs="Courier New"/>
-          <w:sz w:val="20"/>
-          <w:szCs w:val="20"/>
-          <w:lang w:val="en-IN" w:eastAsia="en-IN"/>
-        </w:rPr>
-        <w:t xml:space="preserve"> 2</w:t>
+      <w:r>
+        <w:rPr>
+          <w:rFonts w:ascii="Courier New" w:eastAsia="Times New Roman" w:hAnsi="Courier New" w:cs="Courier New"/>
+          <w:sz w:val="20"/>
+          <w:szCs w:val="20"/>
+          <w:lang w:val="en-IN" w:eastAsia="en-IN"/>
+        </w:rPr>
+        <w:t>) ? 1 : 2</w:t>
       </w:r>
     </w:p>
     <w:p>
@@ -15293,45 +14687,14 @@
         <w:t>exterior_region1</w:t>
       </w:r>
       <w:proofErr w:type="spellEnd"/>
-      <w:proofErr w:type="gramStart"/>
-      <w:r>
-        <w:rPr>
-          <w:rFonts w:ascii="Courier New" w:eastAsia="Times New Roman" w:hAnsi="Courier New" w:cs="Courier New"/>
-          <w:sz w:val="20"/>
-          <w:szCs w:val="20"/>
-          <w:lang w:val="en-IN" w:eastAsia="en-IN"/>
-        </w:rPr>
-        <w:t>) ?</w:t>
-      </w:r>
-      <w:proofErr w:type="gramEnd"/>
-      <w:r>
-        <w:rPr>
-          <w:rFonts w:ascii="Courier New" w:eastAsia="Times New Roman" w:hAnsi="Courier New" w:cs="Courier New"/>
-          <w:sz w:val="20"/>
-          <w:szCs w:val="20"/>
-          <w:lang w:val="en-IN" w:eastAsia="en-IN"/>
-        </w:rPr>
-        <w:t xml:space="preserve"> </w:t>
-      </w:r>
-      <w:proofErr w:type="gramStart"/>
-      <w:r>
-        <w:rPr>
-          <w:rFonts w:ascii="Courier New" w:eastAsia="Times New Roman" w:hAnsi="Courier New" w:cs="Courier New"/>
-          <w:sz w:val="20"/>
-          <w:szCs w:val="20"/>
-          <w:lang w:val="en-IN" w:eastAsia="en-IN"/>
-        </w:rPr>
-        <w:t>1 :</w:t>
-      </w:r>
-      <w:proofErr w:type="gramEnd"/>
-      <w:r>
-        <w:rPr>
-          <w:rFonts w:ascii="Courier New" w:eastAsia="Times New Roman" w:hAnsi="Courier New" w:cs="Courier New"/>
-          <w:sz w:val="20"/>
-          <w:szCs w:val="20"/>
-          <w:lang w:val="en-IN" w:eastAsia="en-IN"/>
-        </w:rPr>
-        <w:t xml:space="preserve"> 2</w:t>
+      <w:r>
+        <w:rPr>
+          <w:rFonts w:ascii="Courier New" w:eastAsia="Times New Roman" w:hAnsi="Courier New" w:cs="Courier New"/>
+          <w:sz w:val="20"/>
+          <w:szCs w:val="20"/>
+          <w:lang w:val="en-IN" w:eastAsia="en-IN"/>
+        </w:rPr>
+        <w:t>) ? 1 : 2</w:t>
       </w:r>
     </w:p>
     <w:p>
@@ -15379,37 +14742,17 @@
           <w:szCs w:val="20"/>
           <w:lang w:val="en-IN" w:eastAsia="en-IN"/>
         </w:rPr>
-        <w:t>side_</w:t>
-      </w:r>
-      <w:proofErr w:type="gramStart"/>
-      <w:r>
-        <w:rPr>
-          <w:rFonts w:ascii="Courier New" w:eastAsia="Times New Roman" w:hAnsi="Courier New" w:cs="Courier New"/>
-          <w:sz w:val="20"/>
-          <w:szCs w:val="20"/>
-          <w:lang w:val="en-IN" w:eastAsia="en-IN"/>
-        </w:rPr>
-        <w:t>i</w:t>
-      </w:r>
-      <w:proofErr w:type="spellEnd"/>
-      <w:r>
-        <w:rPr>
-          <w:rFonts w:ascii="Courier New" w:eastAsia="Times New Roman" w:hAnsi="Courier New" w:cs="Courier New"/>
-          <w:sz w:val="20"/>
-          <w:szCs w:val="20"/>
-          <w:lang w:val="en-IN" w:eastAsia="en-IN"/>
-        </w:rPr>
-        <w:t xml:space="preserve"> !</w:t>
-      </w:r>
-      <w:proofErr w:type="gramEnd"/>
-      <w:r>
-        <w:rPr>
-          <w:rFonts w:ascii="Courier New" w:eastAsia="Times New Roman" w:hAnsi="Courier New" w:cs="Courier New"/>
-          <w:sz w:val="20"/>
-          <w:szCs w:val="20"/>
-          <w:lang w:val="en-IN" w:eastAsia="en-IN"/>
-        </w:rPr>
-        <w:t xml:space="preserve">= </w:t>
+        <w:t>side_i</w:t>
+      </w:r>
+      <w:proofErr w:type="spellEnd"/>
+      <w:r>
+        <w:rPr>
+          <w:rFonts w:ascii="Courier New" w:eastAsia="Times New Roman" w:hAnsi="Courier New" w:cs="Courier New"/>
+          <w:sz w:val="20"/>
+          <w:szCs w:val="20"/>
+          <w:lang w:val="en-IN" w:eastAsia="en-IN"/>
+        </w:rPr>
+        <w:t xml:space="preserve"> != </w:t>
       </w:r>
       <w:proofErr w:type="spellStart"/>
       <w:r>
@@ -15595,20 +14938,9 @@
           <w:szCs w:val="20"/>
           <w:lang w:val="en-IN" w:eastAsia="en-IN"/>
         </w:rPr>
-        <w:t>parting_cut_</w:t>
-      </w:r>
-      <w:proofErr w:type="gramStart"/>
-      <w:r>
-        <w:rPr>
-          <w:rFonts w:ascii="Courier New" w:eastAsia="Times New Roman" w:hAnsi="Courier New" w:cs="Courier New"/>
-          <w:sz w:val="20"/>
-          <w:szCs w:val="20"/>
-          <w:lang w:val="en-IN" w:eastAsia="en-IN"/>
-        </w:rPr>
-        <w:t>edges.append</w:t>
-      </w:r>
-      <w:proofErr w:type="spellEnd"/>
-      <w:proofErr w:type="gramEnd"/>
+        <w:t>parting_cut_edges.append</w:t>
+      </w:r>
+      <w:proofErr w:type="spellEnd"/>
       <w:r>
         <w:rPr>
           <w:rFonts w:ascii="Courier New" w:eastAsia="Times New Roman" w:hAnsi="Courier New" w:cs="Courier New"/>
@@ -15619,7 +14951,6 @@
         <w:t>((</w:t>
       </w:r>
       <w:proofErr w:type="spellStart"/>
-      <w:proofErr w:type="gramStart"/>
       <w:r>
         <w:rPr>
           <w:rFonts w:ascii="Courier New" w:eastAsia="Times New Roman" w:hAnsi="Courier New" w:cs="Courier New"/>
@@ -15630,7 +14961,6 @@
         <w:t>i,j</w:t>
       </w:r>
       <w:proofErr w:type="spellEnd"/>
-      <w:proofErr w:type="gramEnd"/>
       <w:r>
         <w:rPr>
           <w:rFonts w:ascii="Courier New" w:eastAsia="Times New Roman" w:hAnsi="Courier New" w:cs="Courier New"/>
@@ -15999,37 +15329,17 @@
           <w:szCs w:val="24"/>
           <w:lang w:val="en-IN" w:eastAsia="en-IN"/>
         </w:rPr>
-        <w:t>v_</w:t>
-      </w:r>
-      <w:proofErr w:type="gramStart"/>
-      <w:r>
-        <w:rPr>
-          <w:rFonts w:ascii="Times New Roman" w:eastAsia="Times New Roman" w:hAnsi="Times New Roman" w:cs="Times New Roman"/>
-          <w:sz w:val="24"/>
-          <w:szCs w:val="24"/>
-          <w:lang w:val="en-IN" w:eastAsia="en-IN"/>
-        </w:rPr>
-        <w:t>j</w:t>
-      </w:r>
-      <w:proofErr w:type="spellEnd"/>
-      <w:r>
-        <w:rPr>
-          <w:rFonts w:ascii="Times New Roman" w:eastAsia="Times New Roman" w:hAnsi="Times New Roman" w:cs="Times New Roman"/>
-          <w:sz w:val="24"/>
-          <w:szCs w:val="24"/>
-          <w:lang w:val="en-IN" w:eastAsia="en-IN"/>
-        </w:rPr>
-        <w:t>)$</w:t>
-      </w:r>
-      <w:proofErr w:type="gramEnd"/>
-      <w:r>
-        <w:rPr>
-          <w:rFonts w:ascii="Times New Roman" w:eastAsia="Times New Roman" w:hAnsi="Times New Roman" w:cs="Times New Roman"/>
-          <w:sz w:val="24"/>
-          <w:szCs w:val="24"/>
-          <w:lang w:val="en-IN" w:eastAsia="en-IN"/>
-        </w:rPr>
-        <w:t xml:space="preserve"> that was </w:t>
+        <w:t>v_j</w:t>
+      </w:r>
+      <w:proofErr w:type="spellEnd"/>
+      <w:r>
+        <w:rPr>
+          <w:rFonts w:ascii="Times New Roman" w:eastAsia="Times New Roman" w:hAnsi="Times New Roman" w:cs="Times New Roman"/>
+          <w:sz w:val="24"/>
+          <w:szCs w:val="24"/>
+          <w:lang w:val="en-IN" w:eastAsia="en-IN"/>
+        </w:rPr>
+        <w:t xml:space="preserve">)$ that was </w:t>
       </w:r>
       <w:r>
         <w:rPr>
@@ -16208,37 +15518,17 @@
           <w:szCs w:val="24"/>
           <w:lang w:val="en-IN" w:eastAsia="en-IN"/>
         </w:rPr>
-        <w:t>v_</w:t>
-      </w:r>
-      <w:proofErr w:type="gramStart"/>
-      <w:r>
-        <w:rPr>
-          <w:rFonts w:ascii="Times New Roman" w:eastAsia="Times New Roman" w:hAnsi="Times New Roman" w:cs="Times New Roman"/>
-          <w:sz w:val="24"/>
-          <w:szCs w:val="24"/>
-          <w:lang w:val="en-IN" w:eastAsia="en-IN"/>
-        </w:rPr>
-        <w:t>i</w:t>
-      </w:r>
-      <w:proofErr w:type="spellEnd"/>
-      <w:r>
-        <w:rPr>
-          <w:rFonts w:ascii="Times New Roman" w:eastAsia="Times New Roman" w:hAnsi="Times New Roman" w:cs="Times New Roman"/>
-          <w:sz w:val="24"/>
-          <w:szCs w:val="24"/>
-          <w:lang w:val="en-IN" w:eastAsia="en-IN"/>
-        </w:rPr>
-        <w:t>]$</w:t>
-      </w:r>
-      <w:proofErr w:type="gramEnd"/>
-      <w:r>
-        <w:rPr>
-          <w:rFonts w:ascii="Times New Roman" w:eastAsia="Times New Roman" w:hAnsi="Times New Roman" w:cs="Times New Roman"/>
-          <w:sz w:val="24"/>
-          <w:szCs w:val="24"/>
-          <w:lang w:val="en-IN" w:eastAsia="en-IN"/>
-        </w:rPr>
-        <w:t>,</w:t>
+        <w:t>v_i</w:t>
+      </w:r>
+      <w:proofErr w:type="spellEnd"/>
+      <w:r>
+        <w:rPr>
+          <w:rFonts w:ascii="Times New Roman" w:eastAsia="Times New Roman" w:hAnsi="Times New Roman" w:cs="Times New Roman"/>
+          <w:sz w:val="24"/>
+          <w:szCs w:val="24"/>
+          <w:lang w:val="en-IN" w:eastAsia="en-IN"/>
+        </w:rPr>
+        <w:t>]$,</w:t>
       </w:r>
     </w:p>
     <w:p>
@@ -16756,37 +16046,17 @@
           <w:szCs w:val="24"/>
           <w:lang w:val="en-IN" w:eastAsia="en-IN"/>
         </w:rPr>
-        <w:t>v_</w:t>
-      </w:r>
-      <w:proofErr w:type="gramStart"/>
-      <w:r>
-        <w:rPr>
-          <w:rFonts w:ascii="Times New Roman" w:eastAsia="Times New Roman" w:hAnsi="Times New Roman" w:cs="Times New Roman"/>
-          <w:sz w:val="24"/>
-          <w:szCs w:val="24"/>
-          <w:lang w:val="en-IN" w:eastAsia="en-IN"/>
-        </w:rPr>
-        <w:t>j</w:t>
-      </w:r>
-      <w:proofErr w:type="spellEnd"/>
-      <w:r>
-        <w:rPr>
-          <w:rFonts w:ascii="Times New Roman" w:eastAsia="Times New Roman" w:hAnsi="Times New Roman" w:cs="Times New Roman"/>
-          <w:sz w:val="24"/>
-          <w:szCs w:val="24"/>
-          <w:lang w:val="en-IN" w:eastAsia="en-IN"/>
-        </w:rPr>
-        <w:t>)$</w:t>
-      </w:r>
-      <w:proofErr w:type="gramEnd"/>
-      <w:r>
-        <w:rPr>
-          <w:rFonts w:ascii="Times New Roman" w:eastAsia="Times New Roman" w:hAnsi="Times New Roman" w:cs="Times New Roman"/>
-          <w:sz w:val="24"/>
-          <w:szCs w:val="24"/>
-          <w:lang w:val="en-IN" w:eastAsia="en-IN"/>
-        </w:rPr>
-        <w:t xml:space="preserve"> not already cut:</w:t>
+        <w:t>v_j</w:t>
+      </w:r>
+      <w:proofErr w:type="spellEnd"/>
+      <w:r>
+        <w:rPr>
+          <w:rFonts w:ascii="Times New Roman" w:eastAsia="Times New Roman" w:hAnsi="Times New Roman" w:cs="Times New Roman"/>
+          <w:sz w:val="24"/>
+          <w:szCs w:val="24"/>
+          <w:lang w:val="en-IN" w:eastAsia="en-IN"/>
+        </w:rPr>
+        <w:t>)$ not already cut:</w:t>
       </w:r>
     </w:p>
     <w:p>
@@ -16860,37 +16130,17 @@
           <w:szCs w:val="24"/>
           <w:lang w:val="en-IN" w:eastAsia="en-IN"/>
         </w:rPr>
-        <w:t>v_</w:t>
-      </w:r>
-      <w:proofErr w:type="gramStart"/>
-      <w:r>
-        <w:rPr>
-          <w:rFonts w:ascii="Times New Roman" w:eastAsia="Times New Roman" w:hAnsi="Times New Roman" w:cs="Times New Roman"/>
-          <w:sz w:val="24"/>
-          <w:szCs w:val="24"/>
-          <w:lang w:val="en-IN" w:eastAsia="en-IN"/>
-        </w:rPr>
-        <w:t>i</w:t>
-      </w:r>
-      <w:proofErr w:type="spellEnd"/>
-      <w:r>
-        <w:rPr>
-          <w:rFonts w:ascii="Times New Roman" w:eastAsia="Times New Roman" w:hAnsi="Times New Roman" w:cs="Times New Roman"/>
-          <w:sz w:val="24"/>
-          <w:szCs w:val="24"/>
-          <w:lang w:val="en-IN" w:eastAsia="en-IN"/>
-        </w:rPr>
-        <w:t>]$</w:t>
-      </w:r>
-      <w:proofErr w:type="gramEnd"/>
-      <w:r>
-        <w:rPr>
-          <w:rFonts w:ascii="Times New Roman" w:eastAsia="Times New Roman" w:hAnsi="Times New Roman" w:cs="Times New Roman"/>
-          <w:sz w:val="24"/>
-          <w:szCs w:val="24"/>
-          <w:lang w:val="en-IN" w:eastAsia="en-IN"/>
-        </w:rPr>
-        <w:t>, $</w:t>
+        <w:t>v_i</w:t>
+      </w:r>
+      <w:proofErr w:type="spellEnd"/>
+      <w:r>
+        <w:rPr>
+          <w:rFonts w:ascii="Times New Roman" w:eastAsia="Times New Roman" w:hAnsi="Times New Roman" w:cs="Times New Roman"/>
+          <w:sz w:val="24"/>
+          <w:szCs w:val="24"/>
+          <w:lang w:val="en-IN" w:eastAsia="en-IN"/>
+        </w:rPr>
+        <w:t>]$, $</w:t>
       </w:r>
       <w:proofErr w:type="spellStart"/>
       <w:r>
@@ -16940,37 +16190,17 @@
           <w:szCs w:val="24"/>
           <w:lang w:val="en-IN" w:eastAsia="en-IN"/>
         </w:rPr>
-        <w:t>v_</w:t>
-      </w:r>
-      <w:proofErr w:type="gramStart"/>
-      <w:r>
-        <w:rPr>
-          <w:rFonts w:ascii="Times New Roman" w:eastAsia="Times New Roman" w:hAnsi="Times New Roman" w:cs="Times New Roman"/>
-          <w:sz w:val="24"/>
-          <w:szCs w:val="24"/>
-          <w:lang w:val="en-IN" w:eastAsia="en-IN"/>
-        </w:rPr>
-        <w:t>j</w:t>
-      </w:r>
-      <w:proofErr w:type="spellEnd"/>
-      <w:r>
-        <w:rPr>
-          <w:rFonts w:ascii="Times New Roman" w:eastAsia="Times New Roman" w:hAnsi="Times New Roman" w:cs="Times New Roman"/>
-          <w:sz w:val="24"/>
-          <w:szCs w:val="24"/>
-          <w:lang w:val="en-IN" w:eastAsia="en-IN"/>
-        </w:rPr>
-        <w:t>]$</w:t>
-      </w:r>
-      <w:proofErr w:type="gramEnd"/>
-      <w:r>
-        <w:rPr>
-          <w:rFonts w:ascii="Times New Roman" w:eastAsia="Times New Roman" w:hAnsi="Times New Roman" w:cs="Times New Roman"/>
-          <w:sz w:val="24"/>
-          <w:szCs w:val="24"/>
-          <w:lang w:val="en-IN" w:eastAsia="en-IN"/>
-        </w:rPr>
-        <w:t xml:space="preserve"> (both lie on the </w:t>
+        <w:t>v_j</w:t>
+      </w:r>
+      <w:proofErr w:type="spellEnd"/>
+      <w:r>
+        <w:rPr>
+          <w:rFonts w:ascii="Times New Roman" w:eastAsia="Times New Roman" w:hAnsi="Times New Roman" w:cs="Times New Roman"/>
+          <w:sz w:val="24"/>
+          <w:szCs w:val="24"/>
+          <w:lang w:val="en-IN" w:eastAsia="en-IN"/>
+        </w:rPr>
+        <w:t xml:space="preserve">]$ (both lie on the </w:t>
       </w:r>
       <w:r>
         <w:rPr>
@@ -17228,37 +16458,17 @@
           <w:szCs w:val="24"/>
           <w:lang w:val="en-IN" w:eastAsia="en-IN"/>
         </w:rPr>
-        <w:t>v_</w:t>
-      </w:r>
-      <w:proofErr w:type="gramStart"/>
-      <w:r>
-        <w:rPr>
-          <w:rFonts w:ascii="Times New Roman" w:eastAsia="Times New Roman" w:hAnsi="Times New Roman" w:cs="Times New Roman"/>
-          <w:sz w:val="24"/>
-          <w:szCs w:val="24"/>
-          <w:lang w:val="en-IN" w:eastAsia="en-IN"/>
-        </w:rPr>
-        <w:t>i</w:t>
-      </w:r>
-      <w:proofErr w:type="spellEnd"/>
-      <w:r>
-        <w:rPr>
-          <w:rFonts w:ascii="Times New Roman" w:eastAsia="Times New Roman" w:hAnsi="Times New Roman" w:cs="Times New Roman"/>
-          <w:sz w:val="24"/>
-          <w:szCs w:val="24"/>
-          <w:lang w:val="en-IN" w:eastAsia="en-IN"/>
-        </w:rPr>
-        <w:t>)$</w:t>
-      </w:r>
-      <w:proofErr w:type="gramEnd"/>
-      <w:r>
-        <w:rPr>
-          <w:rFonts w:ascii="Times New Roman" w:eastAsia="Times New Roman" w:hAnsi="Times New Roman" w:cs="Times New Roman"/>
-          <w:sz w:val="24"/>
-          <w:szCs w:val="24"/>
-          <w:lang w:val="en-IN" w:eastAsia="en-IN"/>
-        </w:rPr>
-        <w:t xml:space="preserve"> the interior edge.</w:t>
+        <w:t>v_i</w:t>
+      </w:r>
+      <w:proofErr w:type="spellEnd"/>
+      <w:r>
+        <w:rPr>
+          <w:rFonts w:ascii="Times New Roman" w:eastAsia="Times New Roman" w:hAnsi="Times New Roman" w:cs="Times New Roman"/>
+          <w:sz w:val="24"/>
+          <w:szCs w:val="24"/>
+          <w:lang w:val="en-IN" w:eastAsia="en-IN"/>
+        </w:rPr>
+        <w:t>)$ the interior edge.</w:t>
       </w:r>
     </w:p>
     <w:p>
@@ -17306,27 +16516,7 @@
           <w:szCs w:val="24"/>
           <w:lang w:val="en-IN" w:eastAsia="en-IN"/>
         </w:rPr>
-        <w:t xml:space="preserve">Check intersection: one way is to take each triangle of this loop and test if any triangle of the object $M$ intersects it. </w:t>
-      </w:r>
-      <w:proofErr w:type="gramStart"/>
-      <w:r>
-        <w:rPr>
-          <w:rFonts w:ascii="Times New Roman" w:eastAsia="Times New Roman" w:hAnsi="Times New Roman" w:cs="Times New Roman"/>
-          <w:sz w:val="24"/>
-          <w:szCs w:val="24"/>
-          <w:lang w:val="en-IN" w:eastAsia="en-IN"/>
-        </w:rPr>
-        <w:t>Or,</w:t>
-      </w:r>
-      <w:proofErr w:type="gramEnd"/>
-      <w:r>
-        <w:rPr>
-          <w:rFonts w:ascii="Times New Roman" w:eastAsia="Times New Roman" w:hAnsi="Times New Roman" w:cs="Times New Roman"/>
-          <w:sz w:val="24"/>
-          <w:szCs w:val="24"/>
-          <w:lang w:val="en-IN" w:eastAsia="en-IN"/>
-        </w:rPr>
-        <w:t xml:space="preserve"> trace a ray from a point on the edge $</w:t>
+        <w:t>Check intersection: one way is to take each triangle of this loop and test if any triangle of the object $M$ intersects it. Or, trace a ray from a point on the edge $</w:t>
       </w:r>
       <w:proofErr w:type="spellStart"/>
       <w:r>
@@ -17723,7 +16913,6 @@
         <w:t xml:space="preserve">, j) in </w:t>
       </w:r>
       <w:proofErr w:type="spellStart"/>
-      <w:proofErr w:type="gramStart"/>
       <w:r>
         <w:rPr>
           <w:rFonts w:ascii="Courier New" w:eastAsia="Times New Roman" w:hAnsi="Courier New" w:cs="Courier New"/>
@@ -17734,7 +16923,6 @@
         <w:t>H.edges</w:t>
       </w:r>
       <w:proofErr w:type="spellEnd"/>
-      <w:proofErr w:type="gramEnd"/>
       <w:r>
         <w:rPr>
           <w:rFonts w:ascii="Courier New" w:eastAsia="Times New Roman" w:hAnsi="Courier New" w:cs="Courier New"/>
@@ -17784,7 +16972,6 @@
         <w:t xml:space="preserve">    if (</w:t>
       </w:r>
       <w:proofErr w:type="spellStart"/>
-      <w:proofErr w:type="gramStart"/>
       <w:r>
         <w:rPr>
           <w:rFonts w:ascii="Courier New" w:eastAsia="Times New Roman" w:hAnsi="Courier New" w:cs="Courier New"/>
@@ -17795,7 +16982,6 @@
         <w:t>i,j</w:t>
       </w:r>
       <w:proofErr w:type="spellEnd"/>
-      <w:proofErr w:type="gramEnd"/>
       <w:r>
         <w:rPr>
           <w:rFonts w:ascii="Courier New" w:eastAsia="Times New Roman" w:hAnsi="Courier New" w:cs="Courier New"/>
@@ -18097,19 +17283,8 @@
           <w:szCs w:val="20"/>
           <w:lang w:val="en-IN" w:eastAsia="en-IN"/>
         </w:rPr>
-        <w:t xml:space="preserve">, </w:t>
-      </w:r>
-      <w:proofErr w:type="spellStart"/>
-      <w:r>
-        <w:rPr>
-          <w:rFonts w:ascii="Courier New" w:eastAsia="Times New Roman" w:hAnsi="Courier New" w:cs="Courier New"/>
-          <w:sz w:val="20"/>
-          <w:szCs w:val="20"/>
-          <w:lang w:val="en-IN" w:eastAsia="en-IN"/>
-        </w:rPr>
-        <w:t>w_j</w:t>
-      </w:r>
-      <w:proofErr w:type="spellEnd"/>
+        <w:t>, w_j</w:t>
+      </w:r>
     </w:p>
     <w:p>
       <w:pPr>
@@ -18450,37 +17625,17 @@
           <w:szCs w:val="20"/>
           <w:lang w:val="en-IN" w:eastAsia="en-IN"/>
         </w:rPr>
-        <w:t>shortest_path_on_</w:t>
-      </w:r>
-      <w:proofErr w:type="gramStart"/>
-      <w:r>
-        <w:rPr>
-          <w:rFonts w:ascii="Courier New" w:eastAsia="Times New Roman" w:hAnsi="Courier New" w:cs="Courier New"/>
-          <w:sz w:val="20"/>
-          <w:szCs w:val="20"/>
-          <w:lang w:val="en-IN" w:eastAsia="en-IN"/>
-        </w:rPr>
-        <w:t>surface</w:t>
-      </w:r>
-      <w:proofErr w:type="spellEnd"/>
-      <w:r>
-        <w:rPr>
-          <w:rFonts w:ascii="Courier New" w:eastAsia="Times New Roman" w:hAnsi="Courier New" w:cs="Courier New"/>
-          <w:sz w:val="20"/>
-          <w:szCs w:val="20"/>
-          <w:lang w:val="en-IN" w:eastAsia="en-IN"/>
-        </w:rPr>
-        <w:t>(</w:t>
-      </w:r>
-      <w:proofErr w:type="gramEnd"/>
-      <w:r>
-        <w:rPr>
-          <w:rFonts w:ascii="Courier New" w:eastAsia="Times New Roman" w:hAnsi="Courier New" w:cs="Courier New"/>
-          <w:sz w:val="20"/>
-          <w:szCs w:val="20"/>
-          <w:lang w:val="en-IN" w:eastAsia="en-IN"/>
-        </w:rPr>
-        <w:t>∂</w:t>
+        <w:t>shortest_path_on_surface</w:t>
+      </w:r>
+      <w:proofErr w:type="spellEnd"/>
+      <w:r>
+        <w:rPr>
+          <w:rFonts w:ascii="Courier New" w:eastAsia="Times New Roman" w:hAnsi="Courier New" w:cs="Courier New"/>
+          <w:sz w:val="20"/>
+          <w:szCs w:val="20"/>
+          <w:lang w:val="en-IN" w:eastAsia="en-IN"/>
+        </w:rPr>
+        <w:t>(∂</w:t>
       </w:r>
       <w:proofErr w:type="spellStart"/>
       <w:r>
@@ -18626,17 +17781,27 @@
           <w:szCs w:val="20"/>
           <w:lang w:val="en-IN" w:eastAsia="en-IN"/>
         </w:rPr>
-        <w:t>combine_</w:t>
-      </w:r>
-      <w:proofErr w:type="gramStart"/>
-      <w:r>
-        <w:rPr>
-          <w:rFonts w:ascii="Courier New" w:eastAsia="Times New Roman" w:hAnsi="Courier New" w:cs="Courier New"/>
-          <w:sz w:val="20"/>
-          <w:szCs w:val="20"/>
-          <w:lang w:val="en-IN" w:eastAsia="en-IN"/>
-        </w:rPr>
-        <w:t>paths</w:t>
+        <w:t>combine_paths</w:t>
+      </w:r>
+      <w:proofErr w:type="spellEnd"/>
+      <w:r>
+        <w:rPr>
+          <w:rFonts w:ascii="Courier New" w:eastAsia="Times New Roman" w:hAnsi="Courier New" w:cs="Courier New"/>
+          <w:sz w:val="20"/>
+          <w:szCs w:val="20"/>
+          <w:lang w:val="en-IN" w:eastAsia="en-IN"/>
+        </w:rPr>
+        <w:t>([</w:t>
+      </w:r>
+      <w:proofErr w:type="spellStart"/>
+      <w:r>
+        <w:rPr>
+          <w:rFonts w:ascii="Courier New" w:eastAsia="Times New Roman" w:hAnsi="Courier New" w:cs="Courier New"/>
+          <w:sz w:val="20"/>
+          <w:szCs w:val="20"/>
+          <w:lang w:val="en-IN" w:eastAsia="en-IN"/>
+        </w:rPr>
+        <w:t>path_from</w:t>
       </w:r>
       <w:proofErr w:type="spellEnd"/>
       <w:r>
@@ -18648,48 +17813,7 @@
         </w:rPr>
         <w:t>(</w:t>
       </w:r>
-      <w:proofErr w:type="gramEnd"/>
-      <w:r>
-        <w:rPr>
-          <w:rFonts w:ascii="Courier New" w:eastAsia="Times New Roman" w:hAnsi="Courier New" w:cs="Courier New"/>
-          <w:sz w:val="20"/>
-          <w:szCs w:val="20"/>
-          <w:lang w:val="en-IN" w:eastAsia="en-IN"/>
-        </w:rPr>
-        <w:t>[</w:t>
-      </w:r>
-      <w:proofErr w:type="spellStart"/>
-      <w:r>
-        <w:rPr>
-          <w:rFonts w:ascii="Courier New" w:eastAsia="Times New Roman" w:hAnsi="Courier New" w:cs="Courier New"/>
-          <w:sz w:val="20"/>
-          <w:szCs w:val="20"/>
-          <w:lang w:val="en-IN" w:eastAsia="en-IN"/>
-        </w:rPr>
-        <w:t>path_</w:t>
-      </w:r>
-      <w:proofErr w:type="gramStart"/>
-      <w:r>
-        <w:rPr>
-          <w:rFonts w:ascii="Courier New" w:eastAsia="Times New Roman" w:hAnsi="Courier New" w:cs="Courier New"/>
-          <w:sz w:val="20"/>
-          <w:szCs w:val="20"/>
-          <w:lang w:val="en-IN" w:eastAsia="en-IN"/>
-        </w:rPr>
-        <w:t>from</w:t>
-      </w:r>
-      <w:proofErr w:type="spellEnd"/>
-      <w:r>
-        <w:rPr>
-          <w:rFonts w:ascii="Courier New" w:eastAsia="Times New Roman" w:hAnsi="Courier New" w:cs="Courier New"/>
-          <w:sz w:val="20"/>
-          <w:szCs w:val="20"/>
-          <w:lang w:val="en-IN" w:eastAsia="en-IN"/>
-        </w:rPr>
-        <w:t>(</w:t>
-      </w:r>
-      <w:proofErr w:type="spellStart"/>
-      <w:proofErr w:type="gramEnd"/>
+      <w:proofErr w:type="spellStart"/>
       <w:r>
         <w:rPr>
           <w:rFonts w:ascii="Courier New" w:eastAsia="Times New Roman" w:hAnsi="Courier New" w:cs="Courier New"/>
@@ -18737,37 +17861,17 @@
           <w:szCs w:val="20"/>
           <w:lang w:val="en-IN" w:eastAsia="en-IN"/>
         </w:rPr>
-        <w:t>path_</w:t>
-      </w:r>
-      <w:proofErr w:type="gramStart"/>
-      <w:r>
-        <w:rPr>
-          <w:rFonts w:ascii="Courier New" w:eastAsia="Times New Roman" w:hAnsi="Courier New" w:cs="Courier New"/>
-          <w:sz w:val="20"/>
-          <w:szCs w:val="20"/>
-          <w:lang w:val="en-IN" w:eastAsia="en-IN"/>
-        </w:rPr>
-        <w:t>from</w:t>
-      </w:r>
-      <w:proofErr w:type="spellEnd"/>
-      <w:r>
-        <w:rPr>
-          <w:rFonts w:ascii="Courier New" w:eastAsia="Times New Roman" w:hAnsi="Courier New" w:cs="Courier New"/>
-          <w:sz w:val="20"/>
-          <w:szCs w:val="20"/>
-          <w:lang w:val="en-IN" w:eastAsia="en-IN"/>
-        </w:rPr>
-        <w:t>(</w:t>
-      </w:r>
-      <w:proofErr w:type="gramEnd"/>
-      <w:r>
-        <w:rPr>
-          <w:rFonts w:ascii="Courier New" w:eastAsia="Times New Roman" w:hAnsi="Courier New" w:cs="Courier New"/>
-          <w:sz w:val="20"/>
-          <w:szCs w:val="20"/>
-          <w:lang w:val="en-IN" w:eastAsia="en-IN"/>
-        </w:rPr>
-        <w:t xml:space="preserve">j to </w:t>
+        <w:t>path_from</w:t>
+      </w:r>
+      <w:proofErr w:type="spellEnd"/>
+      <w:r>
+        <w:rPr>
+          <w:rFonts w:ascii="Courier New" w:eastAsia="Times New Roman" w:hAnsi="Courier New" w:cs="Courier New"/>
+          <w:sz w:val="20"/>
+          <w:szCs w:val="20"/>
+          <w:lang w:val="en-IN" w:eastAsia="en-IN"/>
+        </w:rPr>
+        <w:t xml:space="preserve">(j to </w:t>
       </w:r>
       <w:proofErr w:type="spellStart"/>
       <w:r>
@@ -18933,20 +18037,9 @@
           <w:szCs w:val="20"/>
           <w:lang w:val="en-IN" w:eastAsia="en-IN"/>
         </w:rPr>
-        <w:t>additional_cut_</w:t>
-      </w:r>
-      <w:proofErr w:type="gramStart"/>
-      <w:r>
-        <w:rPr>
-          <w:rFonts w:ascii="Courier New" w:eastAsia="Times New Roman" w:hAnsi="Courier New" w:cs="Courier New"/>
-          <w:sz w:val="20"/>
-          <w:szCs w:val="20"/>
-          <w:lang w:val="en-IN" w:eastAsia="en-IN"/>
-        </w:rPr>
-        <w:t>edges.append</w:t>
-      </w:r>
-      <w:proofErr w:type="spellEnd"/>
-      <w:proofErr w:type="gramEnd"/>
+        <w:t>additional_cut_edges.append</w:t>
+      </w:r>
+      <w:proofErr w:type="spellEnd"/>
       <w:r>
         <w:rPr>
           <w:rFonts w:ascii="Courier New" w:eastAsia="Times New Roman" w:hAnsi="Courier New" w:cs="Courier New"/>
@@ -18957,7 +18050,6 @@
         <w:t>((</w:t>
       </w:r>
       <w:proofErr w:type="spellStart"/>
-      <w:proofErr w:type="gramStart"/>
       <w:r>
         <w:rPr>
           <w:rFonts w:ascii="Courier New" w:eastAsia="Times New Roman" w:hAnsi="Courier New" w:cs="Courier New"/>
@@ -18968,7 +18060,6 @@
         <w:t>i,j</w:t>
       </w:r>
       <w:proofErr w:type="spellEnd"/>
-      <w:proofErr w:type="gramEnd"/>
       <w:r>
         <w:rPr>
           <w:rFonts w:ascii="Courier New" w:eastAsia="Times New Roman" w:hAnsi="Courier New" w:cs="Courier New"/>
@@ -19007,17 +18098,7 @@
           <w:szCs w:val="20"/>
           <w:lang w:val="en-IN" w:eastAsia="en-IN"/>
         </w:rPr>
-        <w:t>path_</w:t>
-      </w:r>
-      <w:proofErr w:type="gramStart"/>
-      <w:r>
-        <w:rPr>
-          <w:rFonts w:ascii="Courier New" w:eastAsia="Times New Roman" w:hAnsi="Courier New" w:cs="Courier New"/>
-          <w:sz w:val="20"/>
-          <w:szCs w:val="20"/>
-          <w:lang w:val="en-IN" w:eastAsia="en-IN"/>
-        </w:rPr>
-        <w:t>from</w:t>
+        <w:t>path_from</w:t>
       </w:r>
       <w:proofErr w:type="spellEnd"/>
       <w:r>
@@ -19030,7 +18111,6 @@
         <w:t>(</w:t>
       </w:r>
       <w:proofErr w:type="spellStart"/>
-      <w:proofErr w:type="gramEnd"/>
       <w:r>
         <w:rPr>
           <w:rFonts w:ascii="Courier New" w:eastAsia="Times New Roman" w:hAnsi="Courier New" w:cs="Courier New"/>
@@ -19097,27 +18177,7 @@
           <w:szCs w:val="24"/>
           <w:lang w:val="en-IN" w:eastAsia="en-IN"/>
         </w:rPr>
-        <w:t xml:space="preserve">$ to its boundary exit (which we could store during the Dijkstra propagation via parent pointers). </w:t>
-      </w:r>
-      <w:proofErr w:type="gramStart"/>
-      <w:r>
-        <w:rPr>
-          <w:rFonts w:ascii="Times New Roman" w:eastAsia="Times New Roman" w:hAnsi="Times New Roman" w:cs="Times New Roman"/>
-          <w:sz w:val="24"/>
-          <w:szCs w:val="24"/>
-          <w:lang w:val="en-IN" w:eastAsia="en-IN"/>
-        </w:rPr>
-        <w:t>Similarly</w:t>
-      </w:r>
-      <w:proofErr w:type="gramEnd"/>
-      <w:r>
-        <w:rPr>
-          <w:rFonts w:ascii="Times New Roman" w:eastAsia="Times New Roman" w:hAnsi="Times New Roman" w:cs="Times New Roman"/>
-          <w:sz w:val="24"/>
-          <w:szCs w:val="24"/>
-          <w:lang w:val="en-IN" w:eastAsia="en-IN"/>
-        </w:rPr>
-        <w:t xml:space="preserve"> for $</w:t>
+        <w:t>$ to its boundary exit (which we could store during the Dijkstra propagation via parent pointers). Similarly for $</w:t>
       </w:r>
       <w:proofErr w:type="spellStart"/>
       <w:r>
@@ -19558,27 +18618,7 @@
           <w:szCs w:val="24"/>
           <w:lang w:val="en-IN" w:eastAsia="en-IN"/>
         </w:rPr>
-        <w:t xml:space="preserve"> polygonization of implicit </w:t>
-      </w:r>
-      <w:proofErr w:type="gramStart"/>
-      <w:r>
-        <w:rPr>
-          <w:rFonts w:ascii="Times New Roman" w:eastAsia="Times New Roman" w:hAnsi="Times New Roman" w:cs="Times New Roman"/>
-          <w:sz w:val="24"/>
-          <w:szCs w:val="24"/>
-          <w:lang w:val="en-IN" w:eastAsia="en-IN"/>
-        </w:rPr>
-        <w:t>surfaces, or</w:t>
-      </w:r>
-      <w:proofErr w:type="gramEnd"/>
-      <w:r>
-        <w:rPr>
-          <w:rFonts w:ascii="Times New Roman" w:eastAsia="Times New Roman" w:hAnsi="Times New Roman" w:cs="Times New Roman"/>
-          <w:sz w:val="24"/>
-          <w:szCs w:val="24"/>
-          <w:lang w:val="en-IN" w:eastAsia="en-IN"/>
-        </w:rPr>
-        <w:t xml:space="preserve"> treat it as if each vertex had a binary value (inside/outside of something) and you’re extracting the interface. But here “inside/outside” is not globally defined because the surface is non-manifold (some tetra might have multiple patches).</w:t>
+        <w:t xml:space="preserve"> polygonization of implicit surfaces, or treat it as if each vertex had a binary value (inside/outside of something) and you’re extracting the interface. But here “inside/outside” is not globally defined because the surface is non-manifold (some tetra might have multiple patches).</w:t>
       </w:r>
     </w:p>
     <w:p>
@@ -19672,27 +18712,7 @@
           <w:szCs w:val="24"/>
           <w:lang w:val="en-IN" w:eastAsia="en-IN"/>
         </w:rPr>
-        <w:t xml:space="preserve">. </w:t>
-      </w:r>
-      <w:proofErr w:type="gramStart"/>
-      <w:r>
-        <w:rPr>
-          <w:rFonts w:ascii="Times New Roman" w:eastAsia="Times New Roman" w:hAnsi="Times New Roman" w:cs="Times New Roman"/>
-          <w:sz w:val="24"/>
-          <w:szCs w:val="24"/>
-          <w:lang w:val="en-IN" w:eastAsia="en-IN"/>
-        </w:rPr>
-        <w:t>So</w:t>
-      </w:r>
-      <w:proofErr w:type="gramEnd"/>
-      <w:r>
-        <w:rPr>
-          <w:rFonts w:ascii="Times New Roman" w:eastAsia="Times New Roman" w:hAnsi="Times New Roman" w:cs="Times New Roman"/>
-          <w:sz w:val="24"/>
-          <w:szCs w:val="24"/>
-          <w:lang w:val="en-IN" w:eastAsia="en-IN"/>
-        </w:rPr>
-        <w:t xml:space="preserve"> we stick with direct construction.</w:t>
+        <w:t>. So we stick with direct construction.</w:t>
       </w:r>
     </w:p>
     <w:p>
@@ -19883,47 +18903,7 @@
           <w:szCs w:val="24"/>
           <w:lang w:val="en-IN" w:eastAsia="en-IN"/>
         </w:rPr>
-        <w:t xml:space="preserve"> Many </w:t>
-      </w:r>
-      <w:proofErr w:type="gramStart"/>
-      <w:r>
-        <w:rPr>
-          <w:rFonts w:ascii="Times New Roman" w:eastAsia="Times New Roman" w:hAnsi="Times New Roman" w:cs="Times New Roman"/>
-          <w:sz w:val="24"/>
-          <w:szCs w:val="24"/>
-          <w:lang w:val="en-IN" w:eastAsia="en-IN"/>
-        </w:rPr>
-        <w:t>tetra</w:t>
-      </w:r>
-      <w:proofErr w:type="gramEnd"/>
-      <w:r>
-        <w:rPr>
-          <w:rFonts w:ascii="Times New Roman" w:eastAsia="Times New Roman" w:hAnsi="Times New Roman" w:cs="Times New Roman"/>
-          <w:sz w:val="24"/>
-          <w:szCs w:val="24"/>
-          <w:lang w:val="en-IN" w:eastAsia="en-IN"/>
-        </w:rPr>
-        <w:t xml:space="preserve"> share edges, so the generated facets will naturally join up. We must be careful to fuse coincident vertices (e.g., two </w:t>
-      </w:r>
-      <w:proofErr w:type="gramStart"/>
-      <w:r>
-        <w:rPr>
-          <w:rFonts w:ascii="Times New Roman" w:eastAsia="Times New Roman" w:hAnsi="Times New Roman" w:cs="Times New Roman"/>
-          <w:sz w:val="24"/>
-          <w:szCs w:val="24"/>
-          <w:lang w:val="en-IN" w:eastAsia="en-IN"/>
-        </w:rPr>
-        <w:t>tetra</w:t>
-      </w:r>
-      <w:proofErr w:type="gramEnd"/>
-      <w:r>
-        <w:rPr>
-          <w:rFonts w:ascii="Times New Roman" w:eastAsia="Times New Roman" w:hAnsi="Times New Roman" w:cs="Times New Roman"/>
-          <w:sz w:val="24"/>
-          <w:szCs w:val="24"/>
-          <w:lang w:val="en-IN" w:eastAsia="en-IN"/>
-        </w:rPr>
-        <w:t xml:space="preserve"> might cut the same edge, generating the same midpoint — ensure only one vertex exists in the mesh at that location). A union-find or dictionary of edge-&gt;</w:t>
+        <w:t xml:space="preserve"> Many tetra share edges, so the generated facets will naturally join up. We must be careful to fuse coincident vertices (e.g., two tetra might cut the same edge, generating the same midpoint — ensure only one vertex exists in the mesh at that location). A union-find or dictionary of edge-&gt;</w:t>
       </w:r>
       <w:proofErr w:type="spellStart"/>
       <w:r>
@@ -20093,27 +19073,7 @@
           <w:szCs w:val="20"/>
           <w:lang w:val="en-IN" w:eastAsia="en-IN"/>
         </w:rPr>
-        <w:t xml:space="preserve"> = </w:t>
-      </w:r>
-      <w:proofErr w:type="gramStart"/>
-      <w:r>
-        <w:rPr>
-          <w:rFonts w:ascii="Courier New" w:eastAsia="Times New Roman" w:hAnsi="Courier New" w:cs="Courier New"/>
-          <w:sz w:val="20"/>
-          <w:szCs w:val="20"/>
-          <w:lang w:val="en-IN" w:eastAsia="en-IN"/>
-        </w:rPr>
-        <w:t>Mesh(</w:t>
-      </w:r>
-      <w:proofErr w:type="gramEnd"/>
-      <w:r>
-        <w:rPr>
-          <w:rFonts w:ascii="Courier New" w:eastAsia="Times New Roman" w:hAnsi="Courier New" w:cs="Courier New"/>
-          <w:sz w:val="20"/>
-          <w:szCs w:val="20"/>
-          <w:lang w:val="en-IN" w:eastAsia="en-IN"/>
-        </w:rPr>
-        <w:t>)</w:t>
+        <w:t xml:space="preserve"> = Mesh()</w:t>
       </w:r>
     </w:p>
     <w:p>
@@ -20162,30 +19122,9 @@
           <w:szCs w:val="20"/>
           <w:lang w:val="en-IN" w:eastAsia="en-IN"/>
         </w:rPr>
-        <w:t xml:space="preserve"> = </w:t>
-      </w:r>
-      <w:proofErr w:type="gramStart"/>
-      <w:r>
-        <w:rPr>
-          <w:rFonts w:ascii="Courier New" w:eastAsia="Times New Roman" w:hAnsi="Courier New" w:cs="Courier New"/>
-          <w:sz w:val="20"/>
-          <w:szCs w:val="20"/>
-          <w:lang w:val="en-IN" w:eastAsia="en-IN"/>
-        </w:rPr>
-        <w:t>{}  #</w:t>
-      </w:r>
-      <w:proofErr w:type="gramEnd"/>
-      <w:r>
-        <w:rPr>
-          <w:rFonts w:ascii="Courier New" w:eastAsia="Times New Roman" w:hAnsi="Courier New" w:cs="Courier New"/>
-          <w:sz w:val="20"/>
-          <w:szCs w:val="20"/>
-          <w:lang w:val="en-IN" w:eastAsia="en-IN"/>
-        </w:rPr>
-        <w:t xml:space="preserve"> maps a cut edge (</w:t>
-      </w:r>
-      <w:proofErr w:type="spellStart"/>
-      <w:proofErr w:type="gramStart"/>
+        <w:t xml:space="preserve"> = {}  # maps a cut edge (</w:t>
+      </w:r>
+      <w:proofErr w:type="spellStart"/>
       <w:r>
         <w:rPr>
           <w:rFonts w:ascii="Courier New" w:eastAsia="Times New Roman" w:hAnsi="Courier New" w:cs="Courier New"/>
@@ -20196,7 +19135,6 @@
         <w:t>i,j</w:t>
       </w:r>
       <w:proofErr w:type="spellEnd"/>
-      <w:proofErr w:type="gramEnd"/>
       <w:r>
         <w:rPr>
           <w:rFonts w:ascii="Courier New" w:eastAsia="Times New Roman" w:hAnsi="Courier New" w:cs="Courier New"/>
@@ -20408,7 +19346,6 @@
         <w:t xml:space="preserve">    for each edge e = (</w:t>
       </w:r>
       <w:proofErr w:type="spellStart"/>
-      <w:proofErr w:type="gramStart"/>
       <w:r>
         <w:rPr>
           <w:rFonts w:ascii="Courier New" w:eastAsia="Times New Roman" w:hAnsi="Courier New" w:cs="Courier New"/>
@@ -20419,7 +19356,6 @@
         <w:t>a,b</w:t>
       </w:r>
       <w:proofErr w:type="spellEnd"/>
-      <w:proofErr w:type="gramEnd"/>
       <w:r>
         <w:rPr>
           <w:rFonts w:ascii="Courier New" w:eastAsia="Times New Roman" w:hAnsi="Courier New" w:cs="Courier New"/>
@@ -20553,20 +19489,9 @@
           <w:szCs w:val="20"/>
           <w:lang w:val="en-IN" w:eastAsia="en-IN"/>
         </w:rPr>
-        <w:t>cut_</w:t>
-      </w:r>
-      <w:proofErr w:type="gramStart"/>
-      <w:r>
-        <w:rPr>
-          <w:rFonts w:ascii="Courier New" w:eastAsia="Times New Roman" w:hAnsi="Courier New" w:cs="Courier New"/>
-          <w:sz w:val="20"/>
-          <w:szCs w:val="20"/>
-          <w:lang w:val="en-IN" w:eastAsia="en-IN"/>
-        </w:rPr>
-        <w:t>edges.append</w:t>
-      </w:r>
-      <w:proofErr w:type="spellEnd"/>
-      <w:proofErr w:type="gramEnd"/>
+        <w:t>cut_edges.append</w:t>
+      </w:r>
+      <w:proofErr w:type="spellEnd"/>
       <w:r>
         <w:rPr>
           <w:rFonts w:ascii="Courier New" w:eastAsia="Times New Roman" w:hAnsi="Courier New" w:cs="Courier New"/>
@@ -21040,27 +19965,7 @@
           <w:szCs w:val="20"/>
           <w:lang w:val="en-IN" w:eastAsia="en-IN"/>
         </w:rPr>
-        <w:t xml:space="preserve">        </w:t>
-      </w:r>
-      <w:proofErr w:type="gramStart"/>
-      <w:r>
-        <w:rPr>
-          <w:rFonts w:ascii="Courier New" w:eastAsia="Times New Roman" w:hAnsi="Courier New" w:cs="Courier New"/>
-          <w:sz w:val="20"/>
-          <w:szCs w:val="20"/>
-          <w:lang w:val="en-IN" w:eastAsia="en-IN"/>
-        </w:rPr>
-        <w:t>continue  #</w:t>
-      </w:r>
-      <w:proofErr w:type="gramEnd"/>
-      <w:r>
-        <w:rPr>
-          <w:rFonts w:ascii="Courier New" w:eastAsia="Times New Roman" w:hAnsi="Courier New" w:cs="Courier New"/>
-          <w:sz w:val="20"/>
-          <w:szCs w:val="20"/>
-          <w:lang w:val="en-IN" w:eastAsia="en-IN"/>
-        </w:rPr>
-        <w:t xml:space="preserve"> no cut or tetra fully separated (the latter likely doesn't happen in two-piece context)</w:t>
+        <w:t xml:space="preserve">        continue  # no cut or tetra fully separated (the latter likely doesn't happen in two-piece context)</w:t>
       </w:r>
     </w:p>
     <w:p>
@@ -21166,37 +20071,17 @@
           <w:szCs w:val="20"/>
           <w:lang w:val="en-IN" w:eastAsia="en-IN"/>
         </w:rPr>
-        <w:t>triangulate_cut_in_</w:t>
-      </w:r>
-      <w:proofErr w:type="gramStart"/>
-      <w:r>
-        <w:rPr>
-          <w:rFonts w:ascii="Courier New" w:eastAsia="Times New Roman" w:hAnsi="Courier New" w:cs="Courier New"/>
-          <w:sz w:val="20"/>
-          <w:szCs w:val="20"/>
-          <w:lang w:val="en-IN" w:eastAsia="en-IN"/>
-        </w:rPr>
-        <w:t>tetra</w:t>
-      </w:r>
-      <w:proofErr w:type="spellEnd"/>
-      <w:r>
-        <w:rPr>
-          <w:rFonts w:ascii="Courier New" w:eastAsia="Times New Roman" w:hAnsi="Courier New" w:cs="Courier New"/>
-          <w:sz w:val="20"/>
-          <w:szCs w:val="20"/>
-          <w:lang w:val="en-IN" w:eastAsia="en-IN"/>
-        </w:rPr>
-        <w:t>(</w:t>
-      </w:r>
-      <w:proofErr w:type="gramEnd"/>
-      <w:r>
-        <w:rPr>
-          <w:rFonts w:ascii="Courier New" w:eastAsia="Times New Roman" w:hAnsi="Courier New" w:cs="Courier New"/>
-          <w:sz w:val="20"/>
-          <w:szCs w:val="20"/>
-          <w:lang w:val="en-IN" w:eastAsia="en-IN"/>
-        </w:rPr>
-        <w:t xml:space="preserve">T, </w:t>
+        <w:t>triangulate_cut_in_tetra</w:t>
+      </w:r>
+      <w:proofErr w:type="spellEnd"/>
+      <w:r>
+        <w:rPr>
+          <w:rFonts w:ascii="Courier New" w:eastAsia="Times New Roman" w:hAnsi="Courier New" w:cs="Courier New"/>
+          <w:sz w:val="20"/>
+          <w:szCs w:val="20"/>
+          <w:lang w:val="en-IN" w:eastAsia="en-IN"/>
+        </w:rPr>
+        <w:t xml:space="preserve">(T, </w:t>
       </w:r>
       <w:proofErr w:type="spellStart"/>
       <w:r>
@@ -21442,27 +20327,7 @@
           <w:szCs w:val="24"/>
           <w:lang w:val="en-IN" w:eastAsia="en-IN"/>
         </w:rPr>
-        <w:t xml:space="preserve">Given the complexity, an easier educational strategy </w:t>
-      </w:r>
-      <w:proofErr w:type="gramStart"/>
-      <w:r>
-        <w:rPr>
-          <w:rFonts w:ascii="Times New Roman" w:eastAsia="Times New Roman" w:hAnsi="Times New Roman" w:cs="Times New Roman"/>
-          <w:sz w:val="24"/>
-          <w:szCs w:val="24"/>
-          <w:lang w:val="en-IN" w:eastAsia="en-IN"/>
-        </w:rPr>
-        <w:t>is:</w:t>
-      </w:r>
-      <w:proofErr w:type="gramEnd"/>
-      <w:r>
-        <w:rPr>
-          <w:rFonts w:ascii="Times New Roman" w:eastAsia="Times New Roman" w:hAnsi="Times New Roman" w:cs="Times New Roman"/>
-          <w:sz w:val="24"/>
-          <w:szCs w:val="24"/>
-          <w:lang w:val="en-IN" w:eastAsia="en-IN"/>
-        </w:rPr>
-        <w:t xml:space="preserve"> treat the indicator of one </w:t>
+        <w:t xml:space="preserve">Given the complexity, an easier educational strategy is: treat the indicator of one </w:t>
       </w:r>
       <w:proofErr w:type="spellStart"/>
       <w:r>
@@ -21522,27 +20387,7 @@
           <w:szCs w:val="24"/>
           <w:lang w:val="en-IN" w:eastAsia="en-IN"/>
         </w:rPr>
-        <w:t xml:space="preserve"> piece 2 (after parting cut). Additional cuts complicate this because within one part there can be an internal cut that doesn’t correspond to a global binary classification. </w:t>
-      </w:r>
-      <w:proofErr w:type="gramStart"/>
-      <w:r>
-        <w:rPr>
-          <w:rFonts w:ascii="Times New Roman" w:eastAsia="Times New Roman" w:hAnsi="Times New Roman" w:cs="Times New Roman"/>
-          <w:sz w:val="24"/>
-          <w:szCs w:val="24"/>
-          <w:lang w:val="en-IN" w:eastAsia="en-IN"/>
-        </w:rPr>
-        <w:t>So</w:t>
-      </w:r>
-      <w:proofErr w:type="gramEnd"/>
-      <w:r>
-        <w:rPr>
-          <w:rFonts w:ascii="Times New Roman" w:eastAsia="Times New Roman" w:hAnsi="Times New Roman" w:cs="Times New Roman"/>
-          <w:sz w:val="24"/>
-          <w:szCs w:val="24"/>
-          <w:lang w:val="en-IN" w:eastAsia="en-IN"/>
-        </w:rPr>
-        <w:t xml:space="preserve"> this might require multi-label (not just two, since additional membranes divide regions in one </w:t>
+        <w:t xml:space="preserve"> piece 2 (after parting cut). Additional cuts complicate this because within one part there can be an internal cut that doesn’t correspond to a global binary classification. So this might require multi-label (not just two, since additional membranes divide regions in one </w:t>
       </w:r>
       <w:proofErr w:type="spellStart"/>
       <w:r>
@@ -21723,27 +20568,7 @@
           <w:lang w:val="en-IN" w:eastAsia="en-IN"/>
         </w:rPr>
         <w:lastRenderedPageBreak/>
-        <w:t xml:space="preserve">Edges where multiple membrane patches meet (non-manifold edges within $C$) should probably remain at their intersection (we can allow them to move if it doesn’t break </w:t>
-      </w:r>
-      <w:proofErr w:type="gramStart"/>
-      <w:r>
-        <w:rPr>
-          <w:rFonts w:ascii="Times New Roman" w:eastAsia="Times New Roman" w:hAnsi="Times New Roman" w:cs="Times New Roman"/>
-          <w:sz w:val="24"/>
-          <w:szCs w:val="24"/>
-          <w:lang w:val="en-IN" w:eastAsia="en-IN"/>
-        </w:rPr>
-        <w:t>topology, but</w:t>
-      </w:r>
-      <w:proofErr w:type="gramEnd"/>
-      <w:r>
-        <w:rPr>
-          <w:rFonts w:ascii="Times New Roman" w:eastAsia="Times New Roman" w:hAnsi="Times New Roman" w:cs="Times New Roman"/>
-          <w:sz w:val="24"/>
-          <w:szCs w:val="24"/>
-          <w:lang w:val="en-IN" w:eastAsia="en-IN"/>
-        </w:rPr>
-        <w:t xml:space="preserve"> better keep them as is to maintain the partition connectivity).</w:t>
+        <w:t>Edges where multiple membrane patches meet (non-manifold edges within $C$) should probably remain at their intersection (we can allow them to move if it doesn’t break topology, but better keep them as is to maintain the partition connectivity).</w:t>
       </w:r>
     </w:p>
     <w:p>
@@ -22209,7 +21034,6 @@
         <w:t xml:space="preserve"> = {v in </w:t>
       </w:r>
       <w:proofErr w:type="spellStart"/>
-      <w:proofErr w:type="gramStart"/>
       <w:r>
         <w:rPr>
           <w:rFonts w:ascii="Courier New" w:eastAsia="Times New Roman" w:hAnsi="Courier New" w:cs="Courier New"/>
@@ -22220,7 +21044,6 @@
         <w:t>C.vertices</w:t>
       </w:r>
       <w:proofErr w:type="spellEnd"/>
-      <w:proofErr w:type="gramEnd"/>
       <w:r>
         <w:rPr>
           <w:rFonts w:ascii="Courier New" w:eastAsia="Times New Roman" w:hAnsi="Courier New" w:cs="Courier New"/>
@@ -22280,7 +21103,6 @@
         <w:t xml:space="preserve"> = {v in </w:t>
       </w:r>
       <w:proofErr w:type="spellStart"/>
-      <w:proofErr w:type="gramStart"/>
       <w:r>
         <w:rPr>
           <w:rFonts w:ascii="Courier New" w:eastAsia="Times New Roman" w:hAnsi="Courier New" w:cs="Courier New"/>
@@ -22291,7 +21113,6 @@
         <w:t>C.vertices</w:t>
       </w:r>
       <w:proofErr w:type="spellEnd"/>
-      <w:proofErr w:type="gramEnd"/>
       <w:r>
         <w:rPr>
           <w:rFonts w:ascii="Courier New" w:eastAsia="Times New Roman" w:hAnsi="Courier New" w:cs="Courier New"/>
@@ -22396,37 +21217,17 @@
           <w:szCs w:val="20"/>
           <w:lang w:val="en-IN" w:eastAsia="en-IN"/>
         </w:rPr>
-        <w:t>on_</w:t>
-      </w:r>
-      <w:proofErr w:type="gramStart"/>
-      <w:r>
-        <w:rPr>
-          <w:rFonts w:ascii="Courier New" w:eastAsia="Times New Roman" w:hAnsi="Courier New" w:cs="Courier New"/>
-          <w:sz w:val="20"/>
-          <w:szCs w:val="20"/>
-          <w:lang w:val="en-IN" w:eastAsia="en-IN"/>
-        </w:rPr>
-        <w:t>outer</w:t>
-      </w:r>
-      <w:proofErr w:type="spellEnd"/>
-      <w:r>
-        <w:rPr>
-          <w:rFonts w:ascii="Courier New" w:eastAsia="Times New Roman" w:hAnsi="Courier New" w:cs="Courier New"/>
-          <w:sz w:val="20"/>
-          <w:szCs w:val="20"/>
-          <w:lang w:val="en-IN" w:eastAsia="en-IN"/>
-        </w:rPr>
-        <w:t xml:space="preserve">  #</w:t>
-      </w:r>
-      <w:proofErr w:type="gramEnd"/>
-      <w:r>
-        <w:rPr>
-          <w:rFonts w:ascii="Courier New" w:eastAsia="Times New Roman" w:hAnsi="Courier New" w:cs="Courier New"/>
-          <w:sz w:val="20"/>
-          <w:szCs w:val="20"/>
-          <w:lang w:val="en-IN" w:eastAsia="en-IN"/>
-        </w:rPr>
-        <w:t xml:space="preserve"> all vertices on either physical boundary</w:t>
+        <w:t>on_outer</w:t>
+      </w:r>
+      <w:proofErr w:type="spellEnd"/>
+      <w:r>
+        <w:rPr>
+          <w:rFonts w:ascii="Courier New" w:eastAsia="Times New Roman" w:hAnsi="Courier New" w:cs="Courier New"/>
+          <w:sz w:val="20"/>
+          <w:szCs w:val="20"/>
+          <w:lang w:val="en-IN" w:eastAsia="en-IN"/>
+        </w:rPr>
+        <w:t xml:space="preserve">  # all vertices on either physical boundary</w:t>
       </w:r>
     </w:p>
     <w:p>
@@ -22478,7 +21279,6 @@
         <w:t xml:space="preserve"> = </w:t>
       </w:r>
       <w:proofErr w:type="spellStart"/>
-      <w:proofErr w:type="gramStart"/>
       <w:r>
         <w:rPr>
           <w:rFonts w:ascii="Courier New" w:eastAsia="Times New Roman" w:hAnsi="Courier New" w:cs="Courier New"/>
@@ -22489,7 +21289,6 @@
         <w:t>C.vertices</w:t>
       </w:r>
       <w:proofErr w:type="spellEnd"/>
-      <w:proofErr w:type="gramEnd"/>
       <w:r>
         <w:rPr>
           <w:rFonts w:ascii="Courier New" w:eastAsia="Times New Roman" w:hAnsi="Courier New" w:cs="Courier New"/>
@@ -22790,7 +21589,6 @@
         <w:t xml:space="preserve"> = </w:t>
       </w:r>
       <w:proofErr w:type="spellStart"/>
-      <w:proofErr w:type="gramStart"/>
       <w:r>
         <w:rPr>
           <w:rFonts w:ascii="Courier New" w:eastAsia="Times New Roman" w:hAnsi="Courier New" w:cs="Courier New"/>
@@ -22801,7 +21599,6 @@
         <w:t>C.neighbors</w:t>
       </w:r>
       <w:proofErr w:type="spellEnd"/>
-      <w:proofErr w:type="gramEnd"/>
       <w:r>
         <w:rPr>
           <w:rFonts w:ascii="Courier New" w:eastAsia="Times New Roman" w:hAnsi="Courier New" w:cs="Courier New"/>
@@ -22850,7 +21647,6 @@
         <w:t xml:space="preserve">    centroid = average(</w:t>
       </w:r>
       <w:proofErr w:type="spellStart"/>
-      <w:proofErr w:type="gramStart"/>
       <w:r>
         <w:rPr>
           <w:rFonts w:ascii="Courier New" w:eastAsia="Times New Roman" w:hAnsi="Courier New" w:cs="Courier New"/>
@@ -22861,7 +21657,6 @@
         <w:t>nbrs.positions</w:t>
       </w:r>
       <w:proofErr w:type="spellEnd"/>
-      <w:proofErr w:type="gramEnd"/>
       <w:r>
         <w:rPr>
           <w:rFonts w:ascii="Courier New" w:eastAsia="Times New Roman" w:hAnsi="Courier New" w:cs="Courier New"/>
@@ -22930,7 +21725,6 @@
         <w:t xml:space="preserve"> = </w:t>
       </w:r>
       <w:proofErr w:type="spellStart"/>
-      <w:proofErr w:type="gramStart"/>
       <w:r>
         <w:rPr>
           <w:rFonts w:ascii="Courier New" w:eastAsia="Times New Roman" w:hAnsi="Courier New" w:cs="Courier New"/>
@@ -22941,35 +21735,14 @@
         <w:t>v.position</w:t>
       </w:r>
       <w:proofErr w:type="spellEnd"/>
-      <w:proofErr w:type="gramEnd"/>
-      <w:r>
-        <w:rPr>
-          <w:rFonts w:ascii="Courier New" w:eastAsia="Times New Roman" w:hAnsi="Courier New" w:cs="Courier New"/>
-          <w:sz w:val="20"/>
-          <w:szCs w:val="20"/>
-          <w:lang w:val="en-IN" w:eastAsia="en-IN"/>
-        </w:rPr>
-        <w:t xml:space="preserve"> * 0.5 + centroid * </w:t>
-      </w:r>
-      <w:proofErr w:type="gramStart"/>
-      <w:r>
-        <w:rPr>
-          <w:rFonts w:ascii="Courier New" w:eastAsia="Times New Roman" w:hAnsi="Courier New" w:cs="Courier New"/>
-          <w:sz w:val="20"/>
-          <w:szCs w:val="20"/>
-          <w:lang w:val="en-IN" w:eastAsia="en-IN"/>
-        </w:rPr>
-        <w:t>0.5  #</w:t>
-      </w:r>
-      <w:proofErr w:type="gramEnd"/>
-      <w:r>
-        <w:rPr>
-          <w:rFonts w:ascii="Courier New" w:eastAsia="Times New Roman" w:hAnsi="Courier New" w:cs="Courier New"/>
-          <w:sz w:val="20"/>
-          <w:szCs w:val="20"/>
-          <w:lang w:val="en-IN" w:eastAsia="en-IN"/>
-        </w:rPr>
-        <w:t xml:space="preserve"> damping 0.5</w:t>
+      <w:r>
+        <w:rPr>
+          <w:rFonts w:ascii="Courier New" w:eastAsia="Times New Roman" w:hAnsi="Courier New" w:cs="Courier New"/>
+          <w:sz w:val="20"/>
+          <w:szCs w:val="20"/>
+          <w:lang w:val="en-IN" w:eastAsia="en-IN"/>
+        </w:rPr>
+        <w:t xml:space="preserve"> * 0.5 + centroid * 0.5  # damping 0.5</w:t>
       </w:r>
     </w:p>
     <w:p>
@@ -23151,17 +21924,7 @@
           <w:szCs w:val="20"/>
           <w:lang w:val="en-IN" w:eastAsia="en-IN"/>
         </w:rPr>
-        <w:t>project_onto_</w:t>
-      </w:r>
-      <w:proofErr w:type="gramStart"/>
-      <w:r>
-        <w:rPr>
-          <w:rFonts w:ascii="Courier New" w:eastAsia="Times New Roman" w:hAnsi="Courier New" w:cs="Courier New"/>
-          <w:sz w:val="20"/>
-          <w:szCs w:val="20"/>
-          <w:lang w:val="en-IN" w:eastAsia="en-IN"/>
-        </w:rPr>
-        <w:t>surface</w:t>
+        <w:t>project_onto_surface</w:t>
       </w:r>
       <w:proofErr w:type="spellEnd"/>
       <w:r>
@@ -23174,7 +21937,6 @@
         <w:t>(</w:t>
       </w:r>
       <w:proofErr w:type="spellStart"/>
-      <w:proofErr w:type="gramEnd"/>
       <w:r>
         <w:rPr>
           <w:rFonts w:ascii="Courier New" w:eastAsia="Times New Roman" w:hAnsi="Courier New" w:cs="Courier New"/>
@@ -23336,17 +22098,7 @@
           <w:szCs w:val="20"/>
           <w:lang w:val="en-IN" w:eastAsia="en-IN"/>
         </w:rPr>
-        <w:t>project_onto_</w:t>
-      </w:r>
-      <w:proofErr w:type="gramStart"/>
-      <w:r>
-        <w:rPr>
-          <w:rFonts w:ascii="Courier New" w:eastAsia="Times New Roman" w:hAnsi="Courier New" w:cs="Courier New"/>
-          <w:sz w:val="20"/>
-          <w:szCs w:val="20"/>
-          <w:lang w:val="en-IN" w:eastAsia="en-IN"/>
-        </w:rPr>
-        <w:t>surface</w:t>
+        <w:t>project_onto_surface</w:t>
       </w:r>
       <w:proofErr w:type="spellEnd"/>
       <w:r>
@@ -23359,7 +22111,6 @@
         <w:t>(</w:t>
       </w:r>
       <w:proofErr w:type="spellStart"/>
-      <w:proofErr w:type="gramEnd"/>
       <w:r>
         <w:rPr>
           <w:rFonts w:ascii="Courier New" w:eastAsia="Times New Roman" w:hAnsi="Courier New" w:cs="Courier New"/>
@@ -23563,7 +22314,6 @@
         <w:t xml:space="preserve"> = </w:t>
       </w:r>
       <w:proofErr w:type="spellStart"/>
-      <w:proofErr w:type="gramStart"/>
       <w:r>
         <w:rPr>
           <w:rFonts w:ascii="Courier New" w:eastAsia="Times New Roman" w:hAnsi="Courier New" w:cs="Courier New"/>
@@ -23574,7 +22324,6 @@
         <w:t>C.neighbors</w:t>
       </w:r>
       <w:proofErr w:type="spellEnd"/>
-      <w:proofErr w:type="gramEnd"/>
       <w:r>
         <w:rPr>
           <w:rFonts w:ascii="Courier New" w:eastAsia="Times New Roman" w:hAnsi="Courier New" w:cs="Courier New"/>
@@ -23623,7 +22372,6 @@
         <w:t xml:space="preserve">    centroid = average(</w:t>
       </w:r>
       <w:proofErr w:type="spellStart"/>
-      <w:proofErr w:type="gramStart"/>
       <w:r>
         <w:rPr>
           <w:rFonts w:ascii="Courier New" w:eastAsia="Times New Roman" w:hAnsi="Courier New" w:cs="Courier New"/>
@@ -23634,7 +22382,6 @@
         <w:t>nbrs.positions</w:t>
       </w:r>
       <w:proofErr w:type="spellEnd"/>
-      <w:proofErr w:type="gramEnd"/>
       <w:r>
         <w:rPr>
           <w:rFonts w:ascii="Courier New" w:eastAsia="Times New Roman" w:hAnsi="Courier New" w:cs="Courier New"/>
@@ -23703,7 +22450,6 @@
         <w:t xml:space="preserve"> = </w:t>
       </w:r>
       <w:proofErr w:type="spellStart"/>
-      <w:proofErr w:type="gramStart"/>
       <w:r>
         <w:rPr>
           <w:rFonts w:ascii="Courier New" w:eastAsia="Times New Roman" w:hAnsi="Courier New" w:cs="Courier New"/>
@@ -23714,7 +22460,6 @@
         <w:t>v.position</w:t>
       </w:r>
       <w:proofErr w:type="spellEnd"/>
-      <w:proofErr w:type="gramEnd"/>
       <w:r>
         <w:rPr>
           <w:rFonts w:ascii="Courier New" w:eastAsia="Times New Roman" w:hAnsi="Courier New" w:cs="Courier New"/>
@@ -24142,27 +22887,7 @@
           <w:szCs w:val="24"/>
           <w:lang w:val="en-IN" w:eastAsia="en-IN"/>
         </w:rPr>
-        <w:t xml:space="preserve"> splits). For each half, we can produce a triangle mesh representing the silicone piece by taking the object mesh $M$, the outer interface (clipped to that half), and the cut surface patches that belong to that </w:t>
-      </w:r>
-      <w:proofErr w:type="gramStart"/>
-      <w:r>
-        <w:rPr>
-          <w:rFonts w:ascii="Times New Roman" w:eastAsia="Times New Roman" w:hAnsi="Times New Roman" w:cs="Times New Roman"/>
-          <w:sz w:val="24"/>
-          <w:szCs w:val="24"/>
-          <w:lang w:val="en-IN" w:eastAsia="en-IN"/>
-        </w:rPr>
-        <w:t>half, and</w:t>
-      </w:r>
-      <w:proofErr w:type="gramEnd"/>
-      <w:r>
-        <w:rPr>
-          <w:rFonts w:ascii="Times New Roman" w:eastAsia="Times New Roman" w:hAnsi="Times New Roman" w:cs="Times New Roman"/>
-          <w:sz w:val="24"/>
-          <w:szCs w:val="24"/>
-          <w:lang w:val="en-IN" w:eastAsia="en-IN"/>
-        </w:rPr>
-        <w:t xml:space="preserve"> combining them as boundary of a volume. In other words, </w:t>
+        <w:t xml:space="preserve"> splits). For each half, we can produce a triangle mesh representing the silicone piece by taking the object mesh $M$, the outer interface (clipped to that half), and the cut surface patches that belong to that half, and combining them as boundary of a volume. In other words, </w:t>
       </w:r>
       <w:proofErr w:type="spellStart"/>
       <w:r>
@@ -25089,27 +23814,7 @@
           <w:szCs w:val="24"/>
           <w:lang w:val="en-IN" w:eastAsia="en-IN"/>
         </w:rPr>
-        <w:t xml:space="preserve">Taking the </w:t>
-      </w:r>
-      <w:proofErr w:type="gramStart"/>
-      <w:r>
-        <w:rPr>
-          <w:rFonts w:ascii="Times New Roman" w:eastAsia="Times New Roman" w:hAnsi="Times New Roman" w:cs="Times New Roman"/>
-          <w:sz w:val="24"/>
-          <w:szCs w:val="24"/>
-          <w:lang w:val="en-IN" w:eastAsia="en-IN"/>
-        </w:rPr>
-        <w:t>hard shell</w:t>
-      </w:r>
-      <w:proofErr w:type="gramEnd"/>
-      <w:r>
-        <w:rPr>
-          <w:rFonts w:ascii="Times New Roman" w:eastAsia="Times New Roman" w:hAnsi="Times New Roman" w:cs="Times New Roman"/>
-          <w:sz w:val="24"/>
-          <w:szCs w:val="24"/>
-          <w:lang w:val="en-IN" w:eastAsia="en-IN"/>
-        </w:rPr>
-        <w:t xml:space="preserve"> piece and intersecting it with the region of the silicone piece (so basically splitting at the parting surface).</w:t>
+        <w:t>Taking the hard shell piece and intersecting it with the region of the silicone piece (so basically splitting at the parting surface).</w:t>
       </w:r>
     </w:p>
     <w:p>
@@ -25133,17 +23838,7 @@
           <w:szCs w:val="24"/>
           <w:lang w:val="en-IN" w:eastAsia="en-IN"/>
         </w:rPr>
-        <w:t xml:space="preserve">Then subtracting the silicone volume from </w:t>
-      </w:r>
-      <w:proofErr w:type="gramStart"/>
-      <w:r>
-        <w:rPr>
-          <w:rFonts w:ascii="Times New Roman" w:eastAsia="Times New Roman" w:hAnsi="Times New Roman" w:cs="Times New Roman"/>
-          <w:sz w:val="24"/>
-          <w:szCs w:val="24"/>
-          <w:lang w:val="en-IN" w:eastAsia="en-IN"/>
-        </w:rPr>
-        <w:t xml:space="preserve">it, </w:t>
+        <w:t xml:space="preserve">Then subtracting the silicone volume from it, </w:t>
       </w:r>
       <w:r>
         <w:rPr>
@@ -25154,19 +23849,7 @@
           <w:szCs w:val="24"/>
           <w:lang w:val="en-IN" w:eastAsia="en-IN"/>
         </w:rPr>
-        <w:t>but</w:t>
-      </w:r>
-      <w:proofErr w:type="gramEnd"/>
-      <w:r>
-        <w:rPr>
-          <w:rFonts w:ascii="Times New Roman" w:eastAsia="Times New Roman" w:hAnsi="Times New Roman" w:cs="Times New Roman"/>
-          <w:i/>
-          <w:iCs/>
-          <w:sz w:val="24"/>
-          <w:szCs w:val="24"/>
-          <w:lang w:val="en-IN" w:eastAsia="en-IN"/>
-        </w:rPr>
-        <w:t xml:space="preserve"> leaving the membranes as negative (void)</w:t>
+        <w:t>but leaving the membranes as negative (void)</w:t>
       </w:r>
       <w:r>
         <w:rPr>
@@ -25982,17 +24665,7 @@
           <w:szCs w:val="20"/>
           <w:lang w:val="en-IN" w:eastAsia="en-IN"/>
         </w:rPr>
-        <w:t>combine_</w:t>
-      </w:r>
-      <w:proofErr w:type="gramStart"/>
-      <w:r>
-        <w:rPr>
-          <w:rFonts w:ascii="Courier New" w:eastAsia="Times New Roman" w:hAnsi="Courier New" w:cs="Courier New"/>
-          <w:sz w:val="20"/>
-          <w:szCs w:val="20"/>
-          <w:lang w:val="en-IN" w:eastAsia="en-IN"/>
-        </w:rPr>
-        <w:t>surfaces</w:t>
+        <w:t>combine_surfaces</w:t>
       </w:r>
       <w:proofErr w:type="spellEnd"/>
       <w:r>
@@ -26005,7 +24678,6 @@
         <w:t>(</w:t>
       </w:r>
       <w:proofErr w:type="spellStart"/>
-      <w:proofErr w:type="gramEnd"/>
       <w:r>
         <w:rPr>
           <w:rFonts w:ascii="Courier New" w:eastAsia="Times New Roman" w:hAnsi="Courier New" w:cs="Courier New"/>
@@ -26053,37 +24725,17 @@
           <w:szCs w:val="20"/>
           <w:lang w:val="en-IN" w:eastAsia="en-IN"/>
         </w:rPr>
-        <w:t>C_</w:t>
-      </w:r>
-      <w:proofErr w:type="gramStart"/>
-      <w:r>
-        <w:rPr>
-          <w:rFonts w:ascii="Courier New" w:eastAsia="Times New Roman" w:hAnsi="Courier New" w:cs="Courier New"/>
-          <w:sz w:val="20"/>
-          <w:szCs w:val="20"/>
-          <w:lang w:val="en-IN" w:eastAsia="en-IN"/>
-        </w:rPr>
-        <w:t>half</w:t>
-      </w:r>
-      <w:proofErr w:type="spellEnd"/>
-      <w:r>
-        <w:rPr>
-          <w:rFonts w:ascii="Courier New" w:eastAsia="Times New Roman" w:hAnsi="Courier New" w:cs="Courier New"/>
-          <w:sz w:val="20"/>
-          <w:szCs w:val="20"/>
-          <w:lang w:val="en-IN" w:eastAsia="en-IN"/>
-        </w:rPr>
-        <w:t>)  #</w:t>
-      </w:r>
-      <w:proofErr w:type="gramEnd"/>
-      <w:r>
-        <w:rPr>
-          <w:rFonts w:ascii="Courier New" w:eastAsia="Times New Roman" w:hAnsi="Courier New" w:cs="Courier New"/>
-          <w:sz w:val="20"/>
-          <w:szCs w:val="20"/>
-          <w:lang w:val="en-IN" w:eastAsia="en-IN"/>
-        </w:rPr>
-        <w:t xml:space="preserve"> surfaces bounding silicone piece</w:t>
+        <w:t>C_half</w:t>
+      </w:r>
+      <w:proofErr w:type="spellEnd"/>
+      <w:r>
+        <w:rPr>
+          <w:rFonts w:ascii="Courier New" w:eastAsia="Times New Roman" w:hAnsi="Courier New" w:cs="Courier New"/>
+          <w:sz w:val="20"/>
+          <w:szCs w:val="20"/>
+          <w:lang w:val="en-IN" w:eastAsia="en-IN"/>
+        </w:rPr>
+        <w:t>)  # surfaces bounding silicone piece</w:t>
       </w:r>
     </w:p>
     <w:p>
@@ -26198,17 +24850,27 @@
           <w:szCs w:val="20"/>
           <w:lang w:val="en-IN" w:eastAsia="en-IN"/>
         </w:rPr>
-        <w:t>make_</w:t>
-      </w:r>
-      <w:proofErr w:type="gramStart"/>
-      <w:r>
-        <w:rPr>
-          <w:rFonts w:ascii="Courier New" w:eastAsia="Times New Roman" w:hAnsi="Courier New" w:cs="Courier New"/>
-          <w:sz w:val="20"/>
-          <w:szCs w:val="20"/>
-          <w:lang w:val="en-IN" w:eastAsia="en-IN"/>
-        </w:rPr>
-        <w:t>prism</w:t>
+        <w:t>make_prism</w:t>
+      </w:r>
+      <w:proofErr w:type="spellEnd"/>
+      <w:r>
+        <w:rPr>
+          <w:rFonts w:ascii="Courier New" w:eastAsia="Times New Roman" w:hAnsi="Courier New" w:cs="Courier New"/>
+          <w:sz w:val="20"/>
+          <w:szCs w:val="20"/>
+          <w:lang w:val="en-IN" w:eastAsia="en-IN"/>
+        </w:rPr>
+        <w:t>(shape=</w:t>
+      </w:r>
+      <w:proofErr w:type="spellStart"/>
+      <w:r>
+        <w:rPr>
+          <w:rFonts w:ascii="Courier New" w:eastAsia="Times New Roman" w:hAnsi="Courier New" w:cs="Courier New"/>
+          <w:sz w:val="20"/>
+          <w:szCs w:val="20"/>
+          <w:lang w:val="en-IN" w:eastAsia="en-IN"/>
+        </w:rPr>
+        <w:t>silhouette_of</w:t>
       </w:r>
       <w:proofErr w:type="spellEnd"/>
       <w:r>
@@ -26220,48 +24882,7 @@
         </w:rPr>
         <w:t>(</w:t>
       </w:r>
-      <w:proofErr w:type="gramEnd"/>
-      <w:r>
-        <w:rPr>
-          <w:rFonts w:ascii="Courier New" w:eastAsia="Times New Roman" w:hAnsi="Courier New" w:cs="Courier New"/>
-          <w:sz w:val="20"/>
-          <w:szCs w:val="20"/>
-          <w:lang w:val="en-IN" w:eastAsia="en-IN"/>
-        </w:rPr>
-        <w:t>shape=</w:t>
-      </w:r>
-      <w:proofErr w:type="spellStart"/>
-      <w:r>
-        <w:rPr>
-          <w:rFonts w:ascii="Courier New" w:eastAsia="Times New Roman" w:hAnsi="Courier New" w:cs="Courier New"/>
-          <w:sz w:val="20"/>
-          <w:szCs w:val="20"/>
-          <w:lang w:val="en-IN" w:eastAsia="en-IN"/>
-        </w:rPr>
-        <w:t>silhouette_</w:t>
-      </w:r>
-      <w:proofErr w:type="gramStart"/>
-      <w:r>
-        <w:rPr>
-          <w:rFonts w:ascii="Courier New" w:eastAsia="Times New Roman" w:hAnsi="Courier New" w:cs="Courier New"/>
-          <w:sz w:val="20"/>
-          <w:szCs w:val="20"/>
-          <w:lang w:val="en-IN" w:eastAsia="en-IN"/>
-        </w:rPr>
-        <w:t>of</w:t>
-      </w:r>
-      <w:proofErr w:type="spellEnd"/>
-      <w:r>
-        <w:rPr>
-          <w:rFonts w:ascii="Courier New" w:eastAsia="Times New Roman" w:hAnsi="Courier New" w:cs="Courier New"/>
-          <w:sz w:val="20"/>
-          <w:szCs w:val="20"/>
-          <w:lang w:val="en-IN" w:eastAsia="en-IN"/>
-        </w:rPr>
-        <w:t>(</w:t>
-      </w:r>
-      <w:proofErr w:type="spellStart"/>
-      <w:proofErr w:type="gramEnd"/>
+      <w:proofErr w:type="spellStart"/>
       <w:r>
         <w:rPr>
           <w:rFonts w:ascii="Courier New" w:eastAsia="Times New Roman" w:hAnsi="Courier New" w:cs="Courier New"/>
@@ -26358,37 +24979,17 @@
           <w:szCs w:val="20"/>
           <w:lang w:val="en-IN" w:eastAsia="en-IN"/>
         </w:rPr>
-        <w:t>boolean_</w:t>
-      </w:r>
-      <w:proofErr w:type="gramStart"/>
-      <w:r>
-        <w:rPr>
-          <w:rFonts w:ascii="Courier New" w:eastAsia="Times New Roman" w:hAnsi="Courier New" w:cs="Courier New"/>
-          <w:sz w:val="20"/>
-          <w:szCs w:val="20"/>
-          <w:lang w:val="en-IN" w:eastAsia="en-IN"/>
-        </w:rPr>
-        <w:t>subtract</w:t>
-      </w:r>
-      <w:proofErr w:type="spellEnd"/>
-      <w:r>
-        <w:rPr>
-          <w:rFonts w:ascii="Courier New" w:eastAsia="Times New Roman" w:hAnsi="Courier New" w:cs="Courier New"/>
-          <w:sz w:val="20"/>
-          <w:szCs w:val="20"/>
-          <w:lang w:val="en-IN" w:eastAsia="en-IN"/>
-        </w:rPr>
-        <w:t>(</w:t>
-      </w:r>
-      <w:proofErr w:type="gramEnd"/>
-      <w:r>
-        <w:rPr>
-          <w:rFonts w:ascii="Courier New" w:eastAsia="Times New Roman" w:hAnsi="Courier New" w:cs="Courier New"/>
-          <w:sz w:val="20"/>
-          <w:szCs w:val="20"/>
-          <w:lang w:val="en-IN" w:eastAsia="en-IN"/>
-        </w:rPr>
-        <w:t xml:space="preserve">prism, </w:t>
+        <w:t>boolean_subtract</w:t>
+      </w:r>
+      <w:proofErr w:type="spellEnd"/>
+      <w:r>
+        <w:rPr>
+          <w:rFonts w:ascii="Courier New" w:eastAsia="Times New Roman" w:hAnsi="Courier New" w:cs="Courier New"/>
+          <w:sz w:val="20"/>
+          <w:szCs w:val="20"/>
+          <w:lang w:val="en-IN" w:eastAsia="en-IN"/>
+        </w:rPr>
+        <w:t xml:space="preserve">(prism, </w:t>
       </w:r>
       <w:proofErr w:type="spellStart"/>
       <w:r>
@@ -26447,17 +25048,7 @@
           <w:szCs w:val="20"/>
           <w:lang w:val="en-IN" w:eastAsia="en-IN"/>
         </w:rPr>
-        <w:t>add_pour_</w:t>
-      </w:r>
-      <w:proofErr w:type="gramStart"/>
-      <w:r>
-        <w:rPr>
-          <w:rFonts w:ascii="Courier New" w:eastAsia="Times New Roman" w:hAnsi="Courier New" w:cs="Courier New"/>
-          <w:sz w:val="20"/>
-          <w:szCs w:val="20"/>
-          <w:lang w:val="en-IN" w:eastAsia="en-IN"/>
-        </w:rPr>
-        <w:t>hole</w:t>
+        <w:t>add_pour_hole</w:t>
       </w:r>
       <w:proofErr w:type="spellEnd"/>
       <w:r>
@@ -26470,7 +25061,6 @@
         <w:t>(</w:t>
       </w:r>
       <w:proofErr w:type="spellStart"/>
-      <w:proofErr w:type="gramEnd"/>
       <w:r>
         <w:rPr>
           <w:rFonts w:ascii="Courier New" w:eastAsia="Times New Roman" w:hAnsi="Courier New" w:cs="Courier New"/>
@@ -26547,17 +25137,7 @@
           <w:szCs w:val="20"/>
           <w:lang w:val="en-IN" w:eastAsia="en-IN"/>
         </w:rPr>
-        <w:t>add_air_</w:t>
-      </w:r>
-      <w:proofErr w:type="gramStart"/>
-      <w:r>
-        <w:rPr>
-          <w:rFonts w:ascii="Courier New" w:eastAsia="Times New Roman" w:hAnsi="Courier New" w:cs="Courier New"/>
-          <w:sz w:val="20"/>
-          <w:szCs w:val="20"/>
-          <w:lang w:val="en-IN" w:eastAsia="en-IN"/>
-        </w:rPr>
-        <w:t>vents</w:t>
+        <w:t>add_air_vents</w:t>
       </w:r>
       <w:proofErr w:type="spellEnd"/>
       <w:r>
@@ -26570,7 +25150,6 @@
         <w:t>(</w:t>
       </w:r>
       <w:proofErr w:type="spellStart"/>
-      <w:proofErr w:type="gramEnd"/>
       <w:r>
         <w:rPr>
           <w:rFonts w:ascii="Courier New" w:eastAsia="Times New Roman" w:hAnsi="Courier New" w:cs="Courier New"/>
@@ -26763,37 +25342,17 @@
           <w:szCs w:val="20"/>
           <w:lang w:val="en-IN" w:eastAsia="en-IN"/>
         </w:rPr>
-        <w:t>outer_</w:t>
-      </w:r>
-      <w:proofErr w:type="gramStart"/>
-      <w:r>
-        <w:rPr>
-          <w:rFonts w:ascii="Courier New" w:eastAsia="Times New Roman" w:hAnsi="Courier New" w:cs="Courier New"/>
-          <w:sz w:val="20"/>
-          <w:szCs w:val="20"/>
-          <w:lang w:val="en-IN" w:eastAsia="en-IN"/>
-        </w:rPr>
-        <w:t>half.opening</w:t>
-      </w:r>
-      <w:proofErr w:type="spellEnd"/>
-      <w:r>
-        <w:rPr>
-          <w:rFonts w:ascii="Courier New" w:eastAsia="Times New Roman" w:hAnsi="Courier New" w:cs="Courier New"/>
-          <w:sz w:val="20"/>
-          <w:szCs w:val="20"/>
-          <w:lang w:val="en-IN" w:eastAsia="en-IN"/>
-        </w:rPr>
-        <w:t>)  #</w:t>
-      </w:r>
-      <w:proofErr w:type="gramEnd"/>
-      <w:r>
-        <w:rPr>
-          <w:rFonts w:ascii="Courier New" w:eastAsia="Times New Roman" w:hAnsi="Courier New" w:cs="Courier New"/>
-          <w:sz w:val="20"/>
-          <w:szCs w:val="20"/>
-          <w:lang w:val="en-IN" w:eastAsia="en-IN"/>
-        </w:rPr>
-        <w:t xml:space="preserve"> block that covers the parting opening of shell</w:t>
+        <w:t>outer_half.opening</w:t>
+      </w:r>
+      <w:proofErr w:type="spellEnd"/>
+      <w:r>
+        <w:rPr>
+          <w:rFonts w:ascii="Courier New" w:eastAsia="Times New Roman" w:hAnsi="Courier New" w:cs="Courier New"/>
+          <w:sz w:val="20"/>
+          <w:szCs w:val="20"/>
+          <w:lang w:val="en-IN" w:eastAsia="en-IN"/>
+        </w:rPr>
+        <w:t>)  # block that covers the parting opening of shell</w:t>
       </w:r>
     </w:p>
     <w:p>
@@ -26852,37 +25411,17 @@
           <w:szCs w:val="20"/>
           <w:lang w:val="en-IN" w:eastAsia="en-IN"/>
         </w:rPr>
-        <w:t>boolean_</w:t>
-      </w:r>
-      <w:proofErr w:type="gramStart"/>
-      <w:r>
-        <w:rPr>
-          <w:rFonts w:ascii="Courier New" w:eastAsia="Times New Roman" w:hAnsi="Courier New" w:cs="Courier New"/>
-          <w:sz w:val="20"/>
-          <w:szCs w:val="20"/>
-          <w:lang w:val="en-IN" w:eastAsia="en-IN"/>
-        </w:rPr>
-        <w:t>subtract</w:t>
-      </w:r>
-      <w:proofErr w:type="spellEnd"/>
-      <w:r>
-        <w:rPr>
-          <w:rFonts w:ascii="Courier New" w:eastAsia="Times New Roman" w:hAnsi="Courier New" w:cs="Courier New"/>
-          <w:sz w:val="20"/>
-          <w:szCs w:val="20"/>
-          <w:lang w:val="en-IN" w:eastAsia="en-IN"/>
-        </w:rPr>
-        <w:t>(</w:t>
-      </w:r>
-      <w:proofErr w:type="gramEnd"/>
-      <w:r>
-        <w:rPr>
-          <w:rFonts w:ascii="Courier New" w:eastAsia="Times New Roman" w:hAnsi="Courier New" w:cs="Courier New"/>
-          <w:sz w:val="20"/>
-          <w:szCs w:val="20"/>
-          <w:lang w:val="en-IN" w:eastAsia="en-IN"/>
-        </w:rPr>
-        <w:t xml:space="preserve">cover, </w:t>
+        <w:t>boolean_subtract</w:t>
+      </w:r>
+      <w:proofErr w:type="spellEnd"/>
+      <w:r>
+        <w:rPr>
+          <w:rFonts w:ascii="Courier New" w:eastAsia="Times New Roman" w:hAnsi="Courier New" w:cs="Courier New"/>
+          <w:sz w:val="20"/>
+          <w:szCs w:val="20"/>
+          <w:lang w:val="en-IN" w:eastAsia="en-IN"/>
+        </w:rPr>
+        <w:t xml:space="preserve">(cover, </w:t>
       </w:r>
       <w:proofErr w:type="spellStart"/>
       <w:r>
@@ -27124,37 +25663,17 @@
           <w:szCs w:val="20"/>
           <w:lang w:val="en-IN" w:eastAsia="en-IN"/>
         </w:rPr>
-        <w:t>offset_</w:t>
-      </w:r>
-      <w:proofErr w:type="gramStart"/>
-      <w:r>
-        <w:rPr>
-          <w:rFonts w:ascii="Courier New" w:eastAsia="Times New Roman" w:hAnsi="Courier New" w:cs="Courier New"/>
-          <w:sz w:val="20"/>
-          <w:szCs w:val="20"/>
-          <w:lang w:val="en-IN" w:eastAsia="en-IN"/>
-        </w:rPr>
-        <w:t>triangle</w:t>
-      </w:r>
-      <w:proofErr w:type="spellEnd"/>
-      <w:r>
-        <w:rPr>
-          <w:rFonts w:ascii="Courier New" w:eastAsia="Times New Roman" w:hAnsi="Courier New" w:cs="Courier New"/>
-          <w:sz w:val="20"/>
-          <w:szCs w:val="20"/>
-          <w:lang w:val="en-IN" w:eastAsia="en-IN"/>
-        </w:rPr>
-        <w:t>(</w:t>
-      </w:r>
-      <w:proofErr w:type="gramEnd"/>
-      <w:r>
-        <w:rPr>
-          <w:rFonts w:ascii="Courier New" w:eastAsia="Times New Roman" w:hAnsi="Courier New" w:cs="Courier New"/>
-          <w:sz w:val="20"/>
-          <w:szCs w:val="20"/>
-          <w:lang w:val="en-IN" w:eastAsia="en-IN"/>
-        </w:rPr>
-        <w:t xml:space="preserve">t, offset=-ε along its normal into </w:t>
+        <w:t>offset_triangle</w:t>
+      </w:r>
+      <w:proofErr w:type="spellEnd"/>
+      <w:r>
+        <w:rPr>
+          <w:rFonts w:ascii="Courier New" w:eastAsia="Times New Roman" w:hAnsi="Courier New" w:cs="Courier New"/>
+          <w:sz w:val="20"/>
+          <w:szCs w:val="20"/>
+          <w:lang w:val="en-IN" w:eastAsia="en-IN"/>
+        </w:rPr>
+        <w:t xml:space="preserve">(t, offset=-ε along its normal into </w:t>
       </w:r>
       <w:proofErr w:type="spellStart"/>
       <w:r>
@@ -27242,17 +25761,7 @@
           <w:szCs w:val="20"/>
           <w:lang w:val="en-IN" w:eastAsia="en-IN"/>
         </w:rPr>
-        <w:t>boolean_</w:t>
-      </w:r>
-      <w:proofErr w:type="gramStart"/>
-      <w:r>
-        <w:rPr>
-          <w:rFonts w:ascii="Courier New" w:eastAsia="Times New Roman" w:hAnsi="Courier New" w:cs="Courier New"/>
-          <w:sz w:val="20"/>
-          <w:szCs w:val="20"/>
-          <w:lang w:val="en-IN" w:eastAsia="en-IN"/>
-        </w:rPr>
-        <w:t>union</w:t>
+        <w:t>boolean_union</w:t>
       </w:r>
       <w:proofErr w:type="spellEnd"/>
       <w:r>
@@ -27265,7 +25774,6 @@
         <w:t>(</w:t>
       </w:r>
       <w:proofErr w:type="spellStart"/>
-      <w:proofErr w:type="gramEnd"/>
       <w:r>
         <w:rPr>
           <w:rFonts w:ascii="Courier New" w:eastAsia="Times New Roman" w:hAnsi="Courier New" w:cs="Courier New"/>
@@ -27293,37 +25801,17 @@
           <w:szCs w:val="20"/>
           <w:lang w:val="en-IN" w:eastAsia="en-IN"/>
         </w:rPr>
-        <w:t>extrude_</w:t>
-      </w:r>
-      <w:proofErr w:type="gramStart"/>
-      <w:r>
-        <w:rPr>
-          <w:rFonts w:ascii="Courier New" w:eastAsia="Times New Roman" w:hAnsi="Courier New" w:cs="Courier New"/>
-          <w:sz w:val="20"/>
-          <w:szCs w:val="20"/>
-          <w:lang w:val="en-IN" w:eastAsia="en-IN"/>
-        </w:rPr>
-        <w:t>inward</w:t>
-      </w:r>
-      <w:proofErr w:type="spellEnd"/>
-      <w:r>
-        <w:rPr>
-          <w:rFonts w:ascii="Courier New" w:eastAsia="Times New Roman" w:hAnsi="Courier New" w:cs="Courier New"/>
-          <w:sz w:val="20"/>
-          <w:szCs w:val="20"/>
-          <w:lang w:val="en-IN" w:eastAsia="en-IN"/>
-        </w:rPr>
-        <w:t>)  #</w:t>
-      </w:r>
-      <w:proofErr w:type="gramEnd"/>
-      <w:r>
-        <w:rPr>
-          <w:rFonts w:ascii="Courier New" w:eastAsia="Times New Roman" w:hAnsi="Courier New" w:cs="Courier New"/>
-          <w:sz w:val="20"/>
-          <w:szCs w:val="20"/>
-          <w:lang w:val="en-IN" w:eastAsia="en-IN"/>
-        </w:rPr>
-        <w:t xml:space="preserve"> add a thin wall</w:t>
+        <w:t>extrude_inward</w:t>
+      </w:r>
+      <w:proofErr w:type="spellEnd"/>
+      <w:r>
+        <w:rPr>
+          <w:rFonts w:ascii="Courier New" w:eastAsia="Times New Roman" w:hAnsi="Courier New" w:cs="Courier New"/>
+          <w:sz w:val="20"/>
+          <w:szCs w:val="20"/>
+          <w:lang w:val="en-IN" w:eastAsia="en-IN"/>
+        </w:rPr>
+        <w:t>)  # add a thin wall</w:t>
       </w:r>
     </w:p>
     <w:p>
@@ -27361,47 +25849,7 @@
           <w:szCs w:val="20"/>
           <w:lang w:val="en-IN" w:eastAsia="en-IN"/>
         </w:rPr>
-        <w:t># (</w:t>
-      </w:r>
-      <w:proofErr w:type="gramStart"/>
-      <w:r>
-        <w:rPr>
-          <w:rFonts w:ascii="Courier New" w:eastAsia="Times New Roman" w:hAnsi="Courier New" w:cs="Courier New"/>
-          <w:sz w:val="20"/>
-          <w:szCs w:val="20"/>
-          <w:lang w:val="en-IN" w:eastAsia="en-IN"/>
-        </w:rPr>
-        <w:t>Actually</w:t>
-      </w:r>
-      <w:proofErr w:type="gramEnd"/>
-      <w:r>
-        <w:rPr>
-          <w:rFonts w:ascii="Courier New" w:eastAsia="Times New Roman" w:hAnsi="Courier New" w:cs="Courier New"/>
-          <w:sz w:val="20"/>
-          <w:szCs w:val="20"/>
-          <w:lang w:val="en-IN" w:eastAsia="en-IN"/>
-        </w:rPr>
-        <w:t xml:space="preserve"> we invert add vs </w:t>
-      </w:r>
-      <w:proofErr w:type="gramStart"/>
-      <w:r>
-        <w:rPr>
-          <w:rFonts w:ascii="Courier New" w:eastAsia="Times New Roman" w:hAnsi="Courier New" w:cs="Courier New"/>
-          <w:sz w:val="20"/>
-          <w:szCs w:val="20"/>
-          <w:lang w:val="en-IN" w:eastAsia="en-IN"/>
-        </w:rPr>
-        <w:t>subtract:</w:t>
-      </w:r>
-      <w:proofErr w:type="gramEnd"/>
-      <w:r>
-        <w:rPr>
-          <w:rFonts w:ascii="Courier New" w:eastAsia="Times New Roman" w:hAnsi="Courier New" w:cs="Courier New"/>
-          <w:sz w:val="20"/>
-          <w:szCs w:val="20"/>
-          <w:lang w:val="en-IN" w:eastAsia="en-IN"/>
-        </w:rPr>
-        <w:t xml:space="preserve"> since </w:t>
+        <w:t xml:space="preserve"># (Actually we invert add vs subtract: since </w:t>
       </w:r>
       <w:proofErr w:type="spellStart"/>
       <w:r>
@@ -28299,27 +26747,7 @@
           <w:szCs w:val="24"/>
           <w:lang w:val="en-IN" w:eastAsia="en-IN"/>
         </w:rPr>
-        <w:t xml:space="preserve"> Output the orientation instructions: e.g., “Mold should be oriented such that direction $(\theta, \</w:t>
-      </w:r>
-      <w:proofErr w:type="gramStart"/>
-      <w:r>
-        <w:rPr>
-          <w:rFonts w:ascii="Times New Roman" w:eastAsia="Times New Roman" w:hAnsi="Times New Roman" w:cs="Times New Roman"/>
-          <w:sz w:val="24"/>
-          <w:szCs w:val="24"/>
-          <w:lang w:val="en-IN" w:eastAsia="en-IN"/>
-        </w:rPr>
-        <w:t>phi)$</w:t>
-      </w:r>
-      <w:proofErr w:type="gramEnd"/>
-      <w:r>
-        <w:rPr>
-          <w:rFonts w:ascii="Times New Roman" w:eastAsia="Times New Roman" w:hAnsi="Times New Roman" w:cs="Times New Roman"/>
-          <w:sz w:val="24"/>
-          <w:szCs w:val="24"/>
-          <w:lang w:val="en-IN" w:eastAsia="en-IN"/>
-        </w:rPr>
-        <w:t xml:space="preserve"> is vertical during pouring.” Also, any tilt angle allowances – the paper mentions slight tilting can help let bubbles escape from smaller </w:t>
+        <w:t xml:space="preserve"> Output the orientation instructions: e.g., “Mold should be oriented such that direction $(\theta, \phi)$ is vertical during pouring.” Also, any tilt angle allowances – the paper mentions slight tilting can help let bubbles escape from smaller </w:t>
       </w:r>
       <w:proofErr w:type="spellStart"/>
       <w:r>
@@ -28406,7 +26834,7 @@
           <w:lang w:val="en-IN" w:eastAsia="en-IN"/>
         </w:rPr>
         <w:pict w14:anchorId="5F4AED98">
-          <v:rect id="_x0000_i1046" style="width:0;height:1.5pt" o:hralign="center" o:hrstd="t" o:hr="t" fillcolor="#a0a0a0" stroked="f"/>
+          <v:rect id="_x0000_i1025" style="width:0;height:1.5pt" o:hralign="center" o:hrstd="t" o:hr="t" fillcolor="#a0a0a0" stroked="f"/>
         </w:pict>
       </w:r>
     </w:p>
@@ -29858,27 +28286,7 @@
           <w:szCs w:val="24"/>
           <w:lang w:val="en-IN" w:eastAsia="en-IN"/>
         </w:rPr>
-        <w:t xml:space="preserve">, but when pouring, the material would trap </w:t>
-      </w:r>
-      <w:proofErr w:type="gramStart"/>
-      <w:r>
-        <w:rPr>
-          <w:rFonts w:ascii="Times New Roman" w:eastAsia="Times New Roman" w:hAnsi="Times New Roman" w:cs="Times New Roman"/>
-          <w:sz w:val="24"/>
-          <w:szCs w:val="24"/>
-          <w:lang w:val="en-IN" w:eastAsia="en-IN"/>
-        </w:rPr>
-        <w:t>air</w:t>
-      </w:r>
-      <w:proofErr w:type="gramEnd"/>
-      <w:r>
-        <w:rPr>
-          <w:rFonts w:ascii="Times New Roman" w:eastAsia="Times New Roman" w:hAnsi="Times New Roman" w:cs="Times New Roman"/>
-          <w:sz w:val="24"/>
-          <w:szCs w:val="24"/>
-          <w:lang w:val="en-IN" w:eastAsia="en-IN"/>
-        </w:rPr>
-        <w:t xml:space="preserve"> or the part would be locked in.</w:t>
+        <w:t>, but when pouring, the material would trap air or the part would be locked in.</w:t>
       </w:r>
     </w:p>
     <w:p>
@@ -30645,47 +29053,7 @@
           <w:szCs w:val="24"/>
           <w:lang w:val="en-IN" w:eastAsia="en-IN"/>
         </w:rPr>
-        <w:t>. This step is $</w:t>
-      </w:r>
-      <w:proofErr w:type="gramStart"/>
-      <w:r>
-        <w:rPr>
-          <w:rFonts w:ascii="Times New Roman" w:eastAsia="Times New Roman" w:hAnsi="Times New Roman" w:cs="Times New Roman"/>
-          <w:sz w:val="24"/>
-          <w:szCs w:val="24"/>
-          <w:lang w:val="en-IN" w:eastAsia="en-IN"/>
-        </w:rPr>
-        <w:t>O(</w:t>
-      </w:r>
-      <w:proofErr w:type="gramEnd"/>
-      <w:r>
-        <w:rPr>
-          <w:rFonts w:ascii="Times New Roman" w:eastAsia="Times New Roman" w:hAnsi="Times New Roman" w:cs="Times New Roman"/>
-          <w:sz w:val="24"/>
-          <w:szCs w:val="24"/>
-          <w:lang w:val="en-IN" w:eastAsia="en-IN"/>
-        </w:rPr>
-        <w:t xml:space="preserve">V \log V + </w:t>
-      </w:r>
-      <w:proofErr w:type="gramStart"/>
-      <w:r>
-        <w:rPr>
-          <w:rFonts w:ascii="Times New Roman" w:eastAsia="Times New Roman" w:hAnsi="Times New Roman" w:cs="Times New Roman"/>
-          <w:sz w:val="24"/>
-          <w:szCs w:val="24"/>
-          <w:lang w:val="en-IN" w:eastAsia="en-IN"/>
-        </w:rPr>
-        <w:t>E)$</w:t>
-      </w:r>
-      <w:proofErr w:type="gramEnd"/>
-      <w:r>
-        <w:rPr>
-          <w:rFonts w:ascii="Times New Roman" w:eastAsia="Times New Roman" w:hAnsi="Times New Roman" w:cs="Times New Roman"/>
-          <w:sz w:val="24"/>
-          <w:szCs w:val="24"/>
-          <w:lang w:val="en-IN" w:eastAsia="en-IN"/>
-        </w:rPr>
-        <w:t xml:space="preserve"> with $V$ vertices and $E$ edges, which for a fine mesh can be huge. In Python, this would be a bottleneck; a C++ backend or reducing mesh size is advised.</w:t>
+        <w:t>. This step is $O(V \log V + E)$ with $V$ vertices and $E$ edges, which for a fine mesh can be huge. In Python, this would be a bottleneck; a C++ backend or reducing mesh size is advised.</w:t>
       </w:r>
     </w:p>
     <w:p>
@@ -30779,27 +29147,7 @@
           <w:lang w:val="en-IN" w:eastAsia="en-IN"/>
         </w:rPr>
         <w:lastRenderedPageBreak/>
-        <w:t xml:space="preserve">Memory is also a concern – storing a 17 million tetrahedral mesh and associated data can use several GB of RAM. In a Python environment, careful memory management or using memory-mapped arrays might be necessary if approaching that scale. One way to mitigate is to use a coarser volume mesh for computing membranes (since slight inaccuracies in membrane placement might be tolerable) to save time, </w:t>
-      </w:r>
-      <w:proofErr w:type="gramStart"/>
-      <w:r>
-        <w:rPr>
-          <w:rFonts w:ascii="Times New Roman" w:eastAsia="Times New Roman" w:hAnsi="Times New Roman" w:cs="Times New Roman"/>
-          <w:sz w:val="24"/>
-          <w:szCs w:val="24"/>
-          <w:lang w:val="en-IN" w:eastAsia="en-IN"/>
-        </w:rPr>
-        <w:t>as long as</w:t>
-      </w:r>
-      <w:proofErr w:type="gramEnd"/>
-      <w:r>
-        <w:rPr>
-          <w:rFonts w:ascii="Times New Roman" w:eastAsia="Times New Roman" w:hAnsi="Times New Roman" w:cs="Times New Roman"/>
-          <w:sz w:val="24"/>
-          <w:szCs w:val="24"/>
-          <w:lang w:val="en-IN" w:eastAsia="en-IN"/>
-        </w:rPr>
-        <w:t xml:space="preserve"> the essential topology is captured.</w:t>
+        <w:t>Memory is also a concern – storing a 17 million tetrahedral mesh and associated data can use several GB of RAM. In a Python environment, careful memory management or using memory-mapped arrays might be necessary if approaching that scale. One way to mitigate is to use a coarser volume mesh for computing membranes (since slight inaccuracies in membrane placement might be tolerable) to save time, as long as the essential topology is captured.</w:t>
       </w:r>
     </w:p>
     <w:p>
@@ -31032,27 +29380,7 @@
           <w:szCs w:val="24"/>
           <w:lang w:val="en-IN" w:eastAsia="en-IN"/>
         </w:rPr>
-        <w:t xml:space="preserve"> or a leak. Checking </w:t>
-      </w:r>
-      <w:proofErr w:type="gramStart"/>
-      <w:r>
-        <w:rPr>
-          <w:rFonts w:ascii="Times New Roman" w:eastAsia="Times New Roman" w:hAnsi="Times New Roman" w:cs="Times New Roman"/>
-          <w:sz w:val="24"/>
-          <w:szCs w:val="24"/>
-          <w:lang w:val="en-IN" w:eastAsia="en-IN"/>
-        </w:rPr>
-        <w:t>water-tightness</w:t>
-      </w:r>
-      <w:proofErr w:type="gramEnd"/>
-      <w:r>
-        <w:rPr>
-          <w:rFonts w:ascii="Times New Roman" w:eastAsia="Times New Roman" w:hAnsi="Times New Roman" w:cs="Times New Roman"/>
-          <w:sz w:val="24"/>
-          <w:szCs w:val="24"/>
-          <w:lang w:val="en-IN" w:eastAsia="en-IN"/>
-        </w:rPr>
-        <w:t xml:space="preserve"> of each silicone half’s surface is important.</w:t>
+        <w:t xml:space="preserve"> or a leak. Checking water-tightness of each silicone half’s surface is important.</w:t>
       </w:r>
     </w:p>
     <w:p>
@@ -31155,27 +29483,7 @@
           <w:szCs w:val="24"/>
           <w:lang w:val="en-IN" w:eastAsia="en-IN"/>
         </w:rPr>
-        <w:t xml:space="preserve">. This means silicone hardness (e.g., using a relatively soft silicone like shore A ~20-30) is assumed. A very rigid “silicone” would not </w:t>
-      </w:r>
-      <w:proofErr w:type="gramStart"/>
-      <w:r>
-        <w:rPr>
-          <w:rFonts w:ascii="Times New Roman" w:eastAsia="Times New Roman" w:hAnsi="Times New Roman" w:cs="Times New Roman"/>
-          <w:sz w:val="24"/>
-          <w:szCs w:val="24"/>
-          <w:lang w:val="en-IN" w:eastAsia="en-IN"/>
-        </w:rPr>
-        <w:t>deform</w:t>
-      </w:r>
-      <w:proofErr w:type="gramEnd"/>
-      <w:r>
-        <w:rPr>
-          <w:rFonts w:ascii="Times New Roman" w:eastAsia="Times New Roman" w:hAnsi="Times New Roman" w:cs="Times New Roman"/>
-          <w:sz w:val="24"/>
-          <w:szCs w:val="24"/>
-          <w:lang w:val="en-IN" w:eastAsia="en-IN"/>
-        </w:rPr>
-        <w:t xml:space="preserve"> and the method might fail. Conversely, if too soft, the </w:t>
+        <w:t xml:space="preserve">. This means silicone hardness (e.g., using a relatively soft silicone like shore A ~20-30) is assumed. A very rigid “silicone” would not deform and the method might fail. Conversely, if too soft, the </w:t>
       </w:r>
       <w:proofErr w:type="spellStart"/>
       <w:r>
@@ -31487,27 +29795,7 @@
           <w:szCs w:val="24"/>
           <w:lang w:val="en-IN" w:eastAsia="en-IN"/>
         </w:rPr>
-        <w:t xml:space="preserve"> (and lots of silicone). </w:t>
-      </w:r>
-      <w:proofErr w:type="gramStart"/>
-      <w:r>
-        <w:rPr>
-          <w:rFonts w:ascii="Times New Roman" w:eastAsia="Times New Roman" w:hAnsi="Times New Roman" w:cs="Times New Roman"/>
-          <w:sz w:val="24"/>
-          <w:szCs w:val="24"/>
-          <w:lang w:val="en-IN" w:eastAsia="en-IN"/>
-        </w:rPr>
-        <w:t>So</w:t>
-      </w:r>
-      <w:proofErr w:type="gramEnd"/>
-      <w:r>
-        <w:rPr>
-          <w:rFonts w:ascii="Times New Roman" w:eastAsia="Times New Roman" w:hAnsi="Times New Roman" w:cs="Times New Roman"/>
-          <w:sz w:val="24"/>
-          <w:szCs w:val="24"/>
-          <w:lang w:val="en-IN" w:eastAsia="en-IN"/>
-        </w:rPr>
-        <w:t xml:space="preserve"> there is a practical size limitation unless using industrial equipment. The authors built objects up to ~</w:t>
+        <w:t xml:space="preserve"> (and lots of silicone). So there is a practical size limitation unless using industrial equipment. The authors built objects up to ~</w:t>
       </w:r>
       <w:proofErr w:type="spellStart"/>
       <w:r>
@@ -32169,6 +30457,32 @@
           <w:lang w:val="en-IN" w:eastAsia="en-IN"/>
         </w:rPr>
         <w:t>, bringing previously “impossible” designs into the realm of manufacturability with accessible tools.</w:t>
+      </w:r>
+    </w:p>
+    <w:p>
+      <w:pPr>
+        <w:ind w:left="0" w:firstLine="0"/>
+        <w:rPr>
+          <w:b/>
+          <w:bCs/>
+          <w:lang w:val="en-IN"/>
+        </w:rPr>
+      </w:pPr>
+      <w:r>
+        <w:rPr>
+          <w:b/>
+          <w:bCs/>
+          <w:lang w:val="en-IN"/>
+        </w:rPr>
+        <w:t>19 May 2025</w:t>
+      </w:r>
+      <w:r>
+        <w:rPr>
+          <w:b/>
+          <w:bCs/>
+          <w:lang w:val="en-IN"/>
+        </w:rPr>
+        <w:t>:</w:t>
       </w:r>
     </w:p>
     <w:p>

</xml_diff>

<commit_message>
Add function to offset_stl
</commit_message>
<xml_diff>
--- a/docs/workflow.docx
+++ b/docs/workflow.docx
@@ -17,6 +17,7 @@
       <w:r>
         <w:rPr>
           <w:rFonts w:ascii="Times New Roman" w:eastAsia="Times New Roman" w:hAnsi="Times New Roman" w:cs="Times New Roman"/>
+          <w:noProof/>
           <w:sz w:val="24"/>
           <w:szCs w:val="24"/>
           <w:lang w:val="en-IN" w:eastAsia="en-IN"/>
@@ -73,6 +74,7 @@
       <w:r>
         <w:rPr>
           <w:rFonts w:ascii="Times New Roman" w:eastAsia="Times New Roman" w:hAnsi="Times New Roman" w:cs="Times New Roman"/>
+          <w:noProof/>
           <w:sz w:val="24"/>
           <w:szCs w:val="24"/>
           <w:lang w:val="en-IN" w:eastAsia="en-IN"/>
@@ -17423,30 +17425,114 @@
           <w:lang w:val="en-IN"/>
         </w:rPr>
       </w:pPr>
-      <w:r>
+    </w:p>
+    <w:p>
+      <w:pPr>
+        <w:ind w:left="0" w:firstLine="0"/>
         <w:rPr>
           <w:b/>
           <w:bCs/>
           <w:lang w:val="en-IN"/>
         </w:rPr>
-        <w:t>19 May 2025</w:t>
-      </w:r>
+      </w:pPr>
       <w:r>
         <w:rPr>
           <w:b/>
           <w:bCs/>
           <w:lang w:val="en-IN"/>
         </w:rPr>
-        <w:t>:</w:t>
-      </w:r>
-    </w:p>
-    <w:p>
-      <w:pPr>
-        <w:ind w:left="0" w:firstLine="0"/>
-        <w:rPr>
+        <w:t xml:space="preserve">TO </w:t>
+      </w:r>
+      <w:r>
+        <w:rPr>
+          <w:b/>
+          <w:bCs/>
           <w:lang w:val="en-IN"/>
         </w:rPr>
-      </w:pPr>
+        <w:t>TRY:</w:t>
+      </w:r>
+    </w:p>
+    <w:p>
+      <w:pPr>
+        <w:ind w:left="0" w:firstLine="0"/>
+        <w:rPr>
+          <w:lang w:val="en-IN"/>
+        </w:rPr>
+      </w:pPr>
+      <w:r>
+        <w:rPr>
+          <w:lang w:val="en-IN"/>
+        </w:rPr>
+        <w:t xml:space="preserve">1. </w:t>
+      </w:r>
+      <w:r>
+        <w:rPr>
+          <w:lang w:val="en-IN"/>
+        </w:rPr>
+        <w:t>try the weighted distance (distance from convex hull point to offset surface) instead of smallest distance to the convex hull</w:t>
+      </w:r>
+    </w:p>
+    <w:p>
+      <w:pPr>
+        <w:ind w:left="0" w:firstLine="0"/>
+        <w:rPr>
+          <w:lang w:val="en-IN"/>
+        </w:rPr>
+      </w:pPr>
+      <w:r>
+        <w:rPr>
+          <w:lang w:val="en-IN"/>
+        </w:rPr>
+        <w:t>2. region growing from the faces that the draw direction intersects (idk how much this would help, as convex hull is being split really well)</w:t>
+      </w:r>
+    </w:p>
+    <w:p>
+      <w:pPr>
+        <w:ind w:left="0" w:firstLine="0"/>
+        <w:rPr>
+          <w:lang w:val="en-IN"/>
+        </w:rPr>
+      </w:pPr>
+      <w:r>
+        <w:rPr>
+          <w:lang w:val="en-IN"/>
+        </w:rPr>
+        <w:t>3. Split the mesh on 2 criteria: alignment of face normal with draw direction, and smallest distance to the convex hull</w:t>
+      </w:r>
+      <w:r>
+        <w:rPr>
+          <w:lang w:val="en-IN"/>
+        </w:rPr>
+        <w:t xml:space="preserve"> (similar to point 1, but the quantities being weighed together are different)</w:t>
+      </w:r>
+    </w:p>
+    <w:p>
+      <w:pPr>
+        <w:ind w:left="0" w:firstLine="0"/>
+        <w:rPr>
+          <w:lang w:val="en-IN"/>
+        </w:rPr>
+      </w:pPr>
+    </w:p>
+    <w:p>
+      <w:pPr>
+        <w:ind w:left="0" w:firstLine="0"/>
+        <w:rPr>
+          <w:lang w:val="en-IN"/>
+        </w:rPr>
+      </w:pPr>
+      <w:r>
+        <w:rPr>
+          <w:lang w:val="en-IN"/>
+        </w:rPr>
+        <w:t>Create diff branches</w:t>
+      </w:r>
+      <w:r>
+        <w:rPr>
+          <w:lang w:val="en-IN"/>
+        </w:rPr>
+        <w:t xml:space="preserve"> for points 1, 2, 3</w:t>
+      </w:r>
     </w:p>
     <w:sectPr>
       <w:pgSz w:w="12240" w:h="15840"/>

</xml_diff>